<commit_message>
Works before Google Firebase interface has been changed (by Google)
</commit_message>
<xml_diff>
--- a/docs/Autoirrigation Configuration and development.docx
+++ b/docs/Autoirrigation Configuration and development.docx
@@ -1430,8 +1430,6 @@
               </w:rPr>
               <w:t>Firebase and Android)</w:t>
             </w:r>
-            <w:bookmarkStart w:id="1" w:name="_GoBack"/>
-            <w:bookmarkEnd w:id="1"/>
           </w:p>
         </w:tc>
         <w:tc>
@@ -2519,35 +2517,7 @@
                 <w:szCs w:val="16"/>
                 <w:lang w:val="en-US"/>
               </w:rPr>
-              <w:t>mode</w:t>
-            </w:r>
-          </w:p>
-          <w:p>
-            <w:pPr>
-              <w:rPr>
-                <w:rFonts w:cstheme="minorHAnsi"/>
-                <w:sz w:val="16"/>
-                <w:szCs w:val="16"/>
-                <w:lang w:val="en-US"/>
-              </w:rPr>
-            </w:pPr>
-            <w:r>
-              <w:rPr>
-                <w:rFonts w:cstheme="minorHAnsi"/>
-                <w:sz w:val="16"/>
-                <w:szCs w:val="16"/>
-                <w:lang w:val="en-US"/>
-              </w:rPr>
-              <w:t>measurementM</w:t>
-            </w:r>
-            <w:r>
-              <w:rPr>
-                <w:rFonts w:cstheme="minorHAnsi"/>
-                <w:sz w:val="16"/>
-                <w:szCs w:val="16"/>
-                <w:lang w:val="en-US"/>
-              </w:rPr>
-              <w:t>ode</w:t>
+              <w:t>runOnce</w:t>
             </w:r>
           </w:p>
         </w:tc>
@@ -2571,7 +2541,7 @@
                 <w:szCs w:val="16"/>
                 <w:lang w:val="en-US"/>
               </w:rPr>
-              <w:t>mode</w:t>
+              <w:t>runOnce</w:t>
             </w:r>
           </w:p>
         </w:tc>
@@ -2595,7 +2565,7 @@
                 <w:szCs w:val="16"/>
                 <w:lang w:val="en-US"/>
               </w:rPr>
-              <w:t>String</w:t>
+              <w:t>boolean</w:t>
             </w:r>
           </w:p>
         </w:tc>
@@ -2619,7 +2589,7 @@
                 <w:szCs w:val="16"/>
                 <w:lang w:val="en-US"/>
               </w:rPr>
-              <w:t>“Battery Voltage” or “humidity”</w:t>
+              <w:t>Used for debugging and testing</w:t>
             </w:r>
           </w:p>
         </w:tc>
@@ -2663,7 +2633,7 @@
                 <w:szCs w:val="16"/>
                 <w:lang w:val="en-US"/>
               </w:rPr>
-              <w:t>runOnce</w:t>
+              <w:t>timestamp</w:t>
             </w:r>
           </w:p>
         </w:tc>
@@ -2687,7 +2657,16 @@
                 <w:szCs w:val="16"/>
                 <w:lang w:val="en-US"/>
               </w:rPr>
-              <w:t>runOnce</w:t>
+              <w:t>t</w:t>
+            </w:r>
+            <w:r>
+              <w:rPr>
+                <w:rFonts w:cstheme="minorHAnsi"/>
+                <w:sz w:val="16"/>
+                <w:szCs w:val="16"/>
+                <w:lang w:val="en-US"/>
+              </w:rPr>
+              <w:t>imestamp</w:t>
             </w:r>
           </w:p>
         </w:tc>
@@ -2711,7 +2690,7 @@
                 <w:szCs w:val="16"/>
                 <w:lang w:val="en-US"/>
               </w:rPr>
-              <w:t>boolean</w:t>
+              <w:t>long</w:t>
             </w:r>
           </w:p>
         </w:tc>
@@ -2735,7 +2714,25 @@
                 <w:szCs w:val="16"/>
                 <w:lang w:val="en-US"/>
               </w:rPr>
-              <w:t>Used for debugging and testing</w:t>
+              <w:t>ms since 1970.</w:t>
+            </w:r>
+            <w:r>
+              <w:rPr>
+                <w:rFonts w:cstheme="minorHAnsi"/>
+                <w:sz w:val="16"/>
+                <w:szCs w:val="16"/>
+                <w:lang w:val="en-US"/>
+              </w:rPr>
+              <w:br/>
+            </w:r>
+            <w:r>
+              <w:rPr>
+                <w:rFonts w:cstheme="minorHAnsi"/>
+                <w:sz w:val="16"/>
+                <w:szCs w:val="16"/>
+                <w:lang w:val="en-US"/>
+              </w:rPr>
+              <w:t>Assigned on Firebase server side</w:t>
             </w:r>
           </w:p>
         </w:tc>
@@ -2776,7 +2773,26 @@
                 <w:szCs w:val="16"/>
                 <w:lang w:val="en-US"/>
               </w:rPr>
-              <w:t>timestamp</w:t>
+              <w:t>curSleepCycle</w:t>
+            </w:r>
+          </w:p>
+          <w:p>
+            <w:pPr>
+              <w:rPr>
+                <w:rFonts w:cstheme="minorHAnsi"/>
+                <w:sz w:val="16"/>
+                <w:szCs w:val="16"/>
+                <w:lang w:val="en-US"/>
+              </w:rPr>
+            </w:pPr>
+            <w:r>
+              <w:rPr>
+                <w:rFonts w:cstheme="minorHAnsi"/>
+                <w:sz w:val="16"/>
+                <w:szCs w:val="16"/>
+                <w:lang w:val="en-US"/>
+              </w:rPr>
+              <w:t>sleepCurCycle</w:t>
             </w:r>
           </w:p>
         </w:tc>
@@ -2800,16 +2816,7 @@
                 <w:szCs w:val="16"/>
                 <w:lang w:val="en-US"/>
               </w:rPr>
-              <w:t>t</w:t>
-            </w:r>
-            <w:r>
-              <w:rPr>
-                <w:rFonts w:cstheme="minorHAnsi"/>
-                <w:sz w:val="16"/>
-                <w:szCs w:val="16"/>
-                <w:lang w:val="en-US"/>
-              </w:rPr>
-              <w:t>imestamp</w:t>
+              <w:t>slpCurCyc</w:t>
             </w:r>
           </w:p>
         </w:tc>
@@ -2833,7 +2840,7 @@
                 <w:szCs w:val="16"/>
                 <w:lang w:val="en-US"/>
               </w:rPr>
-              <w:t>long</w:t>
+              <w:t>int</w:t>
             </w:r>
           </w:p>
         </w:tc>
@@ -2857,25 +2864,7 @@
                 <w:szCs w:val="16"/>
                 <w:lang w:val="en-US"/>
               </w:rPr>
-              <w:t>ms since 1970.</w:t>
-            </w:r>
-            <w:r>
-              <w:rPr>
-                <w:rFonts w:cstheme="minorHAnsi"/>
-                <w:sz w:val="16"/>
-                <w:szCs w:val="16"/>
-                <w:lang w:val="en-US"/>
-              </w:rPr>
-              <w:br/>
-            </w:r>
-            <w:r>
-              <w:rPr>
-                <w:rFonts w:cstheme="minorHAnsi"/>
-                <w:sz w:val="16"/>
-                <w:szCs w:val="16"/>
-                <w:lang w:val="en-US"/>
-              </w:rPr>
-              <w:t>Assigned on Firebase server side</w:t>
+              <w:t>Current sleep cycle. Between zero and sleepMaxCycles</w:t>
             </w:r>
           </w:p>
         </w:tc>
@@ -2919,26 +2908,26 @@
                 <w:szCs w:val="16"/>
                 <w:lang w:val="en-US"/>
               </w:rPr>
-              <w:t>curSleepCycle</w:t>
-            </w:r>
-          </w:p>
-          <w:p>
-            <w:pPr>
-              <w:rPr>
-                <w:rFonts w:cstheme="minorHAnsi"/>
-                <w:sz w:val="16"/>
-                <w:szCs w:val="16"/>
-                <w:lang w:val="en-US"/>
-              </w:rPr>
-            </w:pPr>
-            <w:r>
-              <w:rPr>
-                <w:rFonts w:cstheme="minorHAnsi"/>
-                <w:sz w:val="16"/>
-                <w:szCs w:val="16"/>
-                <w:lang w:val="en-US"/>
-              </w:rPr>
-              <w:t>sleepCurCycle</w:t>
+              <w:t>secsToSleep</w:t>
+            </w:r>
+          </w:p>
+          <w:p>
+            <w:pPr>
+              <w:rPr>
+                <w:rFonts w:cstheme="minorHAnsi"/>
+                <w:sz w:val="16"/>
+                <w:szCs w:val="16"/>
+                <w:lang w:val="en-US"/>
+              </w:rPr>
+            </w:pPr>
+            <w:r>
+              <w:rPr>
+                <w:rFonts w:cstheme="minorHAnsi"/>
+                <w:sz w:val="16"/>
+                <w:szCs w:val="16"/>
+                <w:lang w:val="en-US"/>
+              </w:rPr>
+              <w:t>sleepSecondsToSleep</w:t>
             </w:r>
           </w:p>
         </w:tc>
@@ -2962,7 +2951,7 @@
                 <w:szCs w:val="16"/>
                 <w:lang w:val="en-US"/>
               </w:rPr>
-              <w:t>slpCurCyc</w:t>
+              <w:t>slpDura</w:t>
             </w:r>
           </w:p>
         </w:tc>
@@ -2986,7 +2975,7 @@
                 <w:szCs w:val="16"/>
                 <w:lang w:val="en-US"/>
               </w:rPr>
-              <w:t>int</w:t>
+              <w:t>Int</w:t>
             </w:r>
           </w:p>
         </w:tc>
@@ -3010,16 +2999,26 @@
                 <w:szCs w:val="16"/>
                 <w:lang w:val="en-US"/>
               </w:rPr>
-              <w:t xml:space="preserve">Current sleep cycle. Between zero and </w:t>
-            </w:r>
-            <w:r>
-              <w:rPr>
-                <w:rFonts w:cstheme="minorHAnsi"/>
-                <w:sz w:val="16"/>
-                <w:szCs w:val="16"/>
-                <w:lang w:val="en-US"/>
-              </w:rPr>
-              <w:t>sleepMaxCycles</w:t>
+              <w:t xml:space="preserve">Seconds </w:t>
+            </w:r>
+          </w:p>
+          <w:p>
+            <w:pPr>
+              <w:rPr>
+                <w:rFonts w:cstheme="minorHAnsi"/>
+                <w:sz w:val="16"/>
+                <w:szCs w:val="16"/>
+                <w:lang w:val="en-US"/>
+              </w:rPr>
+            </w:pPr>
+            <w:r>
+              <w:rPr>
+                <w:rFonts w:cstheme="minorHAnsi"/>
+                <w:sz w:val="16"/>
+                <w:szCs w:val="16"/>
+                <w:lang w:val="en-US"/>
+              </w:rPr>
+              <w:t>See below</w:t>
             </w:r>
           </w:p>
         </w:tc>
@@ -3060,26 +3059,26 @@
                 <w:szCs w:val="16"/>
                 <w:lang w:val="en-US"/>
               </w:rPr>
-              <w:t>secsToSleep</w:t>
-            </w:r>
-          </w:p>
-          <w:p>
-            <w:pPr>
-              <w:rPr>
-                <w:rFonts w:cstheme="minorHAnsi"/>
-                <w:sz w:val="16"/>
-                <w:szCs w:val="16"/>
-                <w:lang w:val="en-US"/>
-              </w:rPr>
-            </w:pPr>
-            <w:r>
-              <w:rPr>
-                <w:rFonts w:cstheme="minorHAnsi"/>
-                <w:sz w:val="16"/>
-                <w:szCs w:val="16"/>
-                <w:lang w:val="en-US"/>
-              </w:rPr>
-              <w:t>sleepSecondsToSleep</w:t>
+              <w:t>maxSlpCycles</w:t>
+            </w:r>
+          </w:p>
+          <w:p>
+            <w:pPr>
+              <w:rPr>
+                <w:rFonts w:cstheme="minorHAnsi"/>
+                <w:sz w:val="16"/>
+                <w:szCs w:val="16"/>
+                <w:lang w:val="en-US"/>
+              </w:rPr>
+            </w:pPr>
+            <w:r>
+              <w:rPr>
+                <w:rFonts w:cstheme="minorHAnsi"/>
+                <w:sz w:val="16"/>
+                <w:szCs w:val="16"/>
+                <w:lang w:val="en-US"/>
+              </w:rPr>
+              <w:t>sleepMaxCycles</w:t>
             </w:r>
           </w:p>
         </w:tc>
@@ -3103,7 +3102,7 @@
                 <w:szCs w:val="16"/>
                 <w:lang w:val="en-US"/>
               </w:rPr>
-              <w:t>slpDura</w:t>
+              <w:t>slpMxCyc</w:t>
             </w:r>
           </w:p>
         </w:tc>
@@ -3135,34 +3134,6 @@
           <w:tcPr>
             <w:tcW w:w="4104" w:type="dxa"/>
           </w:tcPr>
-          <w:p>
-            <w:pPr>
-              <w:rPr>
-                <w:rFonts w:cstheme="minorHAnsi"/>
-                <w:sz w:val="16"/>
-                <w:szCs w:val="16"/>
-                <w:lang w:val="en-US"/>
-              </w:rPr>
-            </w:pPr>
-            <w:r>
-              <w:rPr>
-                <w:rFonts w:cstheme="minorHAnsi"/>
-                <w:sz w:val="16"/>
-                <w:szCs w:val="16"/>
-                <w:lang w:val="en-US"/>
-              </w:rPr>
-              <w:t>Seconds</w:t>
-            </w:r>
-            <w:r>
-              <w:rPr>
-                <w:rFonts w:cstheme="minorHAnsi"/>
-                <w:sz w:val="16"/>
-                <w:szCs w:val="16"/>
-                <w:lang w:val="en-US"/>
-              </w:rPr>
-              <w:t xml:space="preserve"> </w:t>
-            </w:r>
-          </w:p>
           <w:p>
             <w:pPr>
               <w:rPr>
@@ -3201,6 +3172,24 @@
                 <w:lang w:val="en-US"/>
               </w:rPr>
             </w:pPr>
+            <w:r>
+              <w:rPr>
+                <w:rFonts w:cstheme="minorHAnsi"/>
+                <w:sz w:val="16"/>
+                <w:szCs w:val="16"/>
+                <w:lang w:val="en-US"/>
+              </w:rPr>
+              <w:t>s</w:t>
+            </w:r>
+            <w:r>
+              <w:rPr>
+                <w:rFonts w:cstheme="minorHAnsi"/>
+                <w:sz w:val="16"/>
+                <w:szCs w:val="16"/>
+                <w:lang w:val="en-US"/>
+              </w:rPr>
+              <w:t>ettings</w:t>
+            </w:r>
           </w:p>
         </w:tc>
         <w:tc>
@@ -3216,34 +3205,6 @@
                 <w:lang w:val="en-US"/>
               </w:rPr>
             </w:pPr>
-            <w:r>
-              <w:rPr>
-                <w:rFonts w:cstheme="minorHAnsi"/>
-                <w:sz w:val="16"/>
-                <w:szCs w:val="16"/>
-                <w:lang w:val="en-US"/>
-              </w:rPr>
-              <w:t>maxSlpCycles</w:t>
-            </w:r>
-          </w:p>
-          <w:p>
-            <w:pPr>
-              <w:rPr>
-                <w:rFonts w:cstheme="minorHAnsi"/>
-                <w:sz w:val="16"/>
-                <w:szCs w:val="16"/>
-                <w:lang w:val="en-US"/>
-              </w:rPr>
-            </w:pPr>
-            <w:r>
-              <w:rPr>
-                <w:rFonts w:cstheme="minorHAnsi"/>
-                <w:sz w:val="16"/>
-                <w:szCs w:val="16"/>
-                <w:lang w:val="en-US"/>
-              </w:rPr>
-              <w:t>sleepMaxCycles</w:t>
-            </w:r>
           </w:p>
         </w:tc>
         <w:tc>
@@ -3259,15 +3220,6 @@
                 <w:lang w:val="en-US"/>
               </w:rPr>
             </w:pPr>
-            <w:r>
-              <w:rPr>
-                <w:rFonts w:cstheme="minorHAnsi"/>
-                <w:sz w:val="16"/>
-                <w:szCs w:val="16"/>
-                <w:lang w:val="en-US"/>
-              </w:rPr>
-              <w:t>slpMxCyc</w:t>
-            </w:r>
           </w:p>
         </w:tc>
         <w:tc>
@@ -3283,15 +3235,6 @@
                 <w:lang w:val="en-US"/>
               </w:rPr>
             </w:pPr>
-            <w:r>
-              <w:rPr>
-                <w:rFonts w:cstheme="minorHAnsi"/>
-                <w:sz w:val="16"/>
-                <w:szCs w:val="16"/>
-                <w:lang w:val="en-US"/>
-              </w:rPr>
-              <w:t>Int</w:t>
-            </w:r>
           </w:p>
         </w:tc>
         <w:tc>
@@ -3314,7 +3257,25 @@
                 <w:szCs w:val="16"/>
                 <w:lang w:val="en-US"/>
               </w:rPr>
-              <w:t>See below</w:t>
+              <w:t>(can be set runtime</w:t>
+            </w:r>
+            <w:r>
+              <w:rPr>
+                <w:rFonts w:cstheme="minorHAnsi"/>
+                <w:sz w:val="16"/>
+                <w:szCs w:val="16"/>
+                <w:lang w:val="en-US"/>
+              </w:rPr>
+              <w:t xml:space="preserve"> by both device and user</w:t>
+            </w:r>
+            <w:r>
+              <w:rPr>
+                <w:rFonts w:cstheme="minorHAnsi"/>
+                <w:sz w:val="16"/>
+                <w:szCs w:val="16"/>
+                <w:lang w:val="en-US"/>
+              </w:rPr>
+              <w:t>)</w:t>
             </w:r>
           </w:p>
         </w:tc>
@@ -3333,24 +3294,6 @@
                 <w:lang w:val="en-US"/>
               </w:rPr>
             </w:pPr>
-            <w:r>
-              <w:rPr>
-                <w:rFonts w:cstheme="minorHAnsi"/>
-                <w:sz w:val="16"/>
-                <w:szCs w:val="16"/>
-                <w:lang w:val="en-US"/>
-              </w:rPr>
-              <w:t>s</w:t>
-            </w:r>
-            <w:r>
-              <w:rPr>
-                <w:rFonts w:cstheme="minorHAnsi"/>
-                <w:sz w:val="16"/>
-                <w:szCs w:val="16"/>
-                <w:lang w:val="en-US"/>
-              </w:rPr>
-              <w:t>ettings</w:t>
-            </w:r>
           </w:p>
         </w:tc>
         <w:tc>
@@ -3366,6 +3309,15 @@
                 <w:lang w:val="en-US"/>
               </w:rPr>
             </w:pPr>
+            <w:r>
+              <w:rPr>
+                <w:rFonts w:cstheme="minorHAnsi"/>
+                <w:sz w:val="16"/>
+                <w:szCs w:val="16"/>
+                <w:lang w:val="en-US"/>
+              </w:rPr>
+              <w:t>UserUpdate</w:t>
+            </w:r>
           </w:p>
         </w:tc>
         <w:tc>
@@ -3381,6 +3333,15 @@
                 <w:lang w:val="en-US"/>
               </w:rPr>
             </w:pPr>
+            <w:r>
+              <w:rPr>
+                <w:rFonts w:cstheme="minorHAnsi"/>
+                <w:sz w:val="16"/>
+                <w:szCs w:val="16"/>
+                <w:lang w:val="en-US"/>
+              </w:rPr>
+              <w:t>Updated</w:t>
+            </w:r>
           </w:p>
         </w:tc>
         <w:tc>
@@ -3396,6 +3357,15 @@
                 <w:lang w:val="en-US"/>
               </w:rPr>
             </w:pPr>
+            <w:r>
+              <w:rPr>
+                <w:rFonts w:cstheme="minorHAnsi"/>
+                <w:sz w:val="16"/>
+                <w:szCs w:val="16"/>
+                <w:lang w:val="en-US"/>
+              </w:rPr>
+              <w:t>boolean</w:t>
+            </w:r>
           </w:p>
         </w:tc>
         <w:tc>
@@ -3418,25 +3388,26 @@
                 <w:szCs w:val="16"/>
                 <w:lang w:val="en-US"/>
               </w:rPr>
-              <w:t>(can be set runtime</w:t>
-            </w:r>
-            <w:r>
-              <w:rPr>
-                <w:rFonts w:cstheme="minorHAnsi"/>
-                <w:sz w:val="16"/>
-                <w:szCs w:val="16"/>
-                <w:lang w:val="en-US"/>
-              </w:rPr>
-              <w:t xml:space="preserve"> by both device and user</w:t>
-            </w:r>
-            <w:r>
-              <w:rPr>
-                <w:rFonts w:cstheme="minorHAnsi"/>
-                <w:sz w:val="16"/>
-                <w:szCs w:val="16"/>
-                <w:lang w:val="en-US"/>
-              </w:rPr>
-              <w:t>)</w:t>
+              <w:t xml:space="preserve">Set to true by app or user if user updates any value. </w:t>
+            </w:r>
+          </w:p>
+          <w:p>
+            <w:pPr>
+              <w:rPr>
+                <w:rFonts w:cstheme="minorHAnsi"/>
+                <w:sz w:val="16"/>
+                <w:szCs w:val="16"/>
+                <w:lang w:val="en-US"/>
+              </w:rPr>
+            </w:pPr>
+            <w:r>
+              <w:rPr>
+                <w:rFonts w:cstheme="minorHAnsi"/>
+                <w:sz w:val="16"/>
+                <w:szCs w:val="16"/>
+                <w:lang w:val="en-US"/>
+              </w:rPr>
+              <w:t>Set to false by device when device reads the values.</w:t>
             </w:r>
           </w:p>
         </w:tc>
@@ -3480,7 +3451,26 @@
                 <w:szCs w:val="16"/>
                 <w:lang w:val="en-US"/>
               </w:rPr>
-              <w:t>UserUpdate</w:t>
+              <w:t>deepSleepEnabled</w:t>
+            </w:r>
+          </w:p>
+          <w:p>
+            <w:pPr>
+              <w:rPr>
+                <w:rFonts w:cstheme="minorHAnsi"/>
+                <w:sz w:val="16"/>
+                <w:szCs w:val="16"/>
+                <w:lang w:val="en-US"/>
+              </w:rPr>
+            </w:pPr>
+            <w:r>
+              <w:rPr>
+                <w:rFonts w:cstheme="minorHAnsi"/>
+                <w:sz w:val="16"/>
+                <w:szCs w:val="16"/>
+                <w:lang w:val="en-US"/>
+              </w:rPr>
+              <w:t>sleepEnabled</w:t>
             </w:r>
           </w:p>
         </w:tc>
@@ -3504,7 +3494,7 @@
                 <w:szCs w:val="16"/>
                 <w:lang w:val="en-US"/>
               </w:rPr>
-              <w:t>Updated</w:t>
+              <w:t>slpEnabl</w:t>
             </w:r>
           </w:p>
         </w:tc>
@@ -3545,34 +3535,6 @@
                 <w:lang w:val="en-US"/>
               </w:rPr>
             </w:pPr>
-            <w:r>
-              <w:rPr>
-                <w:rFonts w:cstheme="minorHAnsi"/>
-                <w:sz w:val="16"/>
-                <w:szCs w:val="16"/>
-                <w:lang w:val="en-US"/>
-              </w:rPr>
-              <w:t xml:space="preserve">Set to true by app or user if user updates any value. </w:t>
-            </w:r>
-          </w:p>
-          <w:p>
-            <w:pPr>
-              <w:rPr>
-                <w:rFonts w:cstheme="minorHAnsi"/>
-                <w:sz w:val="16"/>
-                <w:szCs w:val="16"/>
-                <w:lang w:val="en-US"/>
-              </w:rPr>
-            </w:pPr>
-            <w:r>
-              <w:rPr>
-                <w:rFonts w:cstheme="minorHAnsi"/>
-                <w:sz w:val="16"/>
-                <w:szCs w:val="16"/>
-                <w:lang w:val="en-US"/>
-              </w:rPr>
-              <w:t>Set to false by device when device reads the values.</w:t>
-            </w:r>
           </w:p>
         </w:tc>
       </w:tr>
@@ -3612,26 +3574,26 @@
                 <w:szCs w:val="16"/>
                 <w:lang w:val="en-US"/>
               </w:rPr>
-              <w:t>deepSleepEnabled</w:t>
-            </w:r>
-          </w:p>
-          <w:p>
-            <w:pPr>
-              <w:rPr>
-                <w:rFonts w:cstheme="minorHAnsi"/>
-                <w:sz w:val="16"/>
-                <w:szCs w:val="16"/>
-                <w:lang w:val="en-US"/>
-              </w:rPr>
-            </w:pPr>
-            <w:r>
-              <w:rPr>
-                <w:rFonts w:cstheme="minorHAnsi"/>
-                <w:sz w:val="16"/>
-                <w:szCs w:val="16"/>
-                <w:lang w:val="en-US"/>
-              </w:rPr>
-              <w:t>sleepEnabled</w:t>
+              <w:t>totalSecondsToSleep</w:t>
+            </w:r>
+          </w:p>
+          <w:p>
+            <w:pPr>
+              <w:rPr>
+                <w:rFonts w:cstheme="minorHAnsi"/>
+                <w:sz w:val="16"/>
+                <w:szCs w:val="16"/>
+                <w:lang w:val="en-US"/>
+              </w:rPr>
+            </w:pPr>
+            <w:r>
+              <w:rPr>
+                <w:rFonts w:cstheme="minorHAnsi"/>
+                <w:sz w:val="16"/>
+                <w:szCs w:val="16"/>
+                <w:lang w:val="en-US"/>
+              </w:rPr>
+              <w:t>sleepTotalDuration</w:t>
             </w:r>
           </w:p>
         </w:tc>
@@ -3655,7 +3617,7 @@
                 <w:szCs w:val="16"/>
                 <w:lang w:val="en-US"/>
               </w:rPr>
-              <w:t>slpEnabl</w:t>
+              <w:t>totSlp</w:t>
             </w:r>
           </w:p>
         </w:tc>
@@ -3679,7 +3641,7 @@
                 <w:szCs w:val="16"/>
                 <w:lang w:val="en-US"/>
               </w:rPr>
-              <w:t>boolean</w:t>
+              <w:t>int</w:t>
             </w:r>
           </w:p>
         </w:tc>
@@ -3696,6 +3658,53 @@
                 <w:lang w:val="en-US"/>
               </w:rPr>
             </w:pPr>
+            <w:r>
+              <w:rPr>
+                <w:rFonts w:cstheme="minorHAnsi"/>
+                <w:sz w:val="16"/>
+                <w:szCs w:val="16"/>
+                <w:lang w:val="en-US"/>
+              </w:rPr>
+              <w:t>Seconds. Is converted to sleepSecondsToSleep and sleepMaxCycles as:</w:t>
+            </w:r>
+          </w:p>
+          <w:p>
+            <w:pPr>
+              <w:rPr>
+                <w:rFonts w:cstheme="minorHAnsi"/>
+                <w:sz w:val="16"/>
+                <w:szCs w:val="16"/>
+                <w:lang w:val="en-US"/>
+              </w:rPr>
+            </w:pPr>
+            <w:r>
+              <w:rPr>
+                <w:rFonts w:cstheme="minorHAnsi"/>
+                <w:sz w:val="16"/>
+                <w:szCs w:val="16"/>
+                <w:lang w:val="en-US"/>
+              </w:rPr>
+              <w:t>sleepMaxCycles = # of cycles sleeping at max_sleep_duration (hardware number)</w:t>
+            </w:r>
+          </w:p>
+          <w:p>
+            <w:pPr>
+              <w:rPr>
+                <w:rFonts w:cstheme="minorHAnsi"/>
+                <w:sz w:val="16"/>
+                <w:szCs w:val="16"/>
+                <w:lang w:val="en-US"/>
+              </w:rPr>
+            </w:pPr>
+            <w:r>
+              <w:rPr>
+                <w:rFonts w:cstheme="minorHAnsi"/>
+                <w:sz w:val="16"/>
+                <w:szCs w:val="16"/>
+                <w:lang w:val="en-US"/>
+              </w:rPr>
+              <w:t>sleepSecondsToSleep = remainder (last sleep cycles has this duration).</w:t>
+            </w:r>
           </w:p>
         </w:tc>
       </w:tr>
@@ -3738,26 +3747,26 @@
                 <w:szCs w:val="16"/>
                 <w:lang w:val="en-US"/>
               </w:rPr>
-              <w:t>totalSecondsToSleep</w:t>
-            </w:r>
-          </w:p>
-          <w:p>
-            <w:pPr>
-              <w:rPr>
-                <w:rFonts w:cstheme="minorHAnsi"/>
-                <w:sz w:val="16"/>
-                <w:szCs w:val="16"/>
-                <w:lang w:val="en-US"/>
-              </w:rPr>
-            </w:pPr>
-            <w:r>
-              <w:rPr>
-                <w:rFonts w:cstheme="minorHAnsi"/>
-                <w:sz w:val="16"/>
-                <w:szCs w:val="16"/>
-                <w:lang w:val="en-US"/>
-              </w:rPr>
-              <w:t>sleepTotalDuration</w:t>
+              <w:t>openDur</w:t>
+            </w:r>
+          </w:p>
+          <w:p>
+            <w:pPr>
+              <w:rPr>
+                <w:rFonts w:cstheme="minorHAnsi"/>
+                <w:sz w:val="16"/>
+                <w:szCs w:val="16"/>
+                <w:lang w:val="en-US"/>
+              </w:rPr>
+            </w:pPr>
+            <w:r>
+              <w:rPr>
+                <w:rFonts w:cstheme="minorHAnsi"/>
+                <w:sz w:val="16"/>
+                <w:szCs w:val="16"/>
+                <w:lang w:val="en-US"/>
+              </w:rPr>
+              <w:t>valveOpenDuration</w:t>
             </w:r>
           </w:p>
         </w:tc>
@@ -3781,7 +3790,7 @@
                 <w:szCs w:val="16"/>
                 <w:lang w:val="en-US"/>
               </w:rPr>
-              <w:t>totSlp</w:t>
+              <w:t>vlvOpen</w:t>
             </w:r>
           </w:p>
         </w:tc>
@@ -3805,7 +3814,7 @@
                 <w:szCs w:val="16"/>
                 <w:lang w:val="en-US"/>
               </w:rPr>
-              <w:t>int</w:t>
+              <w:t>Int</w:t>
             </w:r>
           </w:p>
         </w:tc>
@@ -3829,90 +3838,7 @@
                 <w:szCs w:val="16"/>
                 <w:lang w:val="en-US"/>
               </w:rPr>
-              <w:t xml:space="preserve">Seconds. Is converted to </w:t>
-            </w:r>
-            <w:r>
-              <w:rPr>
-                <w:rFonts w:cstheme="minorHAnsi"/>
-                <w:sz w:val="16"/>
-                <w:szCs w:val="16"/>
-                <w:lang w:val="en-US"/>
-              </w:rPr>
-              <w:t>sleepSecondsToSleep</w:t>
-            </w:r>
-            <w:r>
-              <w:rPr>
-                <w:rFonts w:cstheme="minorHAnsi"/>
-                <w:sz w:val="16"/>
-                <w:szCs w:val="16"/>
-                <w:lang w:val="en-US"/>
-              </w:rPr>
-              <w:t xml:space="preserve"> and </w:t>
-            </w:r>
-            <w:r>
-              <w:rPr>
-                <w:rFonts w:cstheme="minorHAnsi"/>
-                <w:sz w:val="16"/>
-                <w:szCs w:val="16"/>
-                <w:lang w:val="en-US"/>
-              </w:rPr>
-              <w:t>sleepMaxCycles</w:t>
-            </w:r>
-            <w:r>
-              <w:rPr>
-                <w:rFonts w:cstheme="minorHAnsi"/>
-                <w:sz w:val="16"/>
-                <w:szCs w:val="16"/>
-                <w:lang w:val="en-US"/>
-              </w:rPr>
-              <w:t xml:space="preserve"> as:</w:t>
-            </w:r>
-          </w:p>
-          <w:p>
-            <w:pPr>
-              <w:rPr>
-                <w:rFonts w:cstheme="minorHAnsi"/>
-                <w:sz w:val="16"/>
-                <w:szCs w:val="16"/>
-                <w:lang w:val="en-US"/>
-              </w:rPr>
-            </w:pPr>
-            <w:r>
-              <w:rPr>
-                <w:rFonts w:cstheme="minorHAnsi"/>
-                <w:sz w:val="16"/>
-                <w:szCs w:val="16"/>
-                <w:lang w:val="en-US"/>
-              </w:rPr>
-              <w:t>sleepMaxCycles = # of cycles sleeping at max_sleep_duration (hardware number)</w:t>
-            </w:r>
-          </w:p>
-          <w:p>
-            <w:pPr>
-              <w:rPr>
-                <w:rFonts w:cstheme="minorHAnsi"/>
-                <w:sz w:val="16"/>
-                <w:szCs w:val="16"/>
-                <w:lang w:val="en-US"/>
-              </w:rPr>
-            </w:pPr>
-            <w:r>
-              <w:rPr>
-                <w:rFonts w:cstheme="minorHAnsi"/>
-                <w:sz w:val="16"/>
-                <w:szCs w:val="16"/>
-                <w:lang w:val="en-US"/>
-              </w:rPr>
-              <w:t>sleepSecondsToSleep</w:t>
-            </w:r>
-            <w:r>
-              <w:rPr>
-                <w:rFonts w:cstheme="minorHAnsi"/>
-                <w:sz w:val="16"/>
-                <w:szCs w:val="16"/>
-                <w:lang w:val="en-US"/>
-              </w:rPr>
-              <w:t xml:space="preserve"> = remainder (last sleep cycles has this duration).</w:t>
+              <w:t>Seconds</w:t>
             </w:r>
           </w:p>
         </w:tc>
@@ -3953,26 +3879,7 @@
                 <w:szCs w:val="16"/>
                 <w:lang w:val="en-US"/>
               </w:rPr>
-              <w:t>openDur</w:t>
-            </w:r>
-          </w:p>
-          <w:p>
-            <w:pPr>
-              <w:rPr>
-                <w:rFonts w:cstheme="minorHAnsi"/>
-                <w:sz w:val="16"/>
-                <w:szCs w:val="16"/>
-                <w:lang w:val="en-US"/>
-              </w:rPr>
-            </w:pPr>
-            <w:r>
-              <w:rPr>
-                <w:rFonts w:cstheme="minorHAnsi"/>
-                <w:sz w:val="16"/>
-                <w:szCs w:val="16"/>
-                <w:lang w:val="en-US"/>
-              </w:rPr>
-              <w:t>valveOpenDuration</w:t>
+              <w:t>soakTime</w:t>
             </w:r>
           </w:p>
         </w:tc>
@@ -3996,7 +3903,7 @@
                 <w:szCs w:val="16"/>
                 <w:lang w:val="en-US"/>
               </w:rPr>
-              <w:t>vlvOpen</w:t>
+              <w:t>vlvSoak</w:t>
             </w:r>
           </w:p>
         </w:tc>
@@ -4020,16 +3927,7 @@
                 <w:szCs w:val="16"/>
                 <w:lang w:val="en-US"/>
               </w:rPr>
-              <w:t>I</w:t>
-            </w:r>
-            <w:r>
-              <w:rPr>
-                <w:rFonts w:cstheme="minorHAnsi"/>
-                <w:sz w:val="16"/>
-                <w:szCs w:val="16"/>
-                <w:lang w:val="en-US"/>
-              </w:rPr>
-              <w:t>nt</w:t>
+              <w:t>Int</w:t>
             </w:r>
           </w:p>
         </w:tc>
@@ -4097,7 +3995,7 @@
                 <w:szCs w:val="16"/>
                 <w:lang w:val="en-US"/>
               </w:rPr>
-              <w:t>soakTime</w:t>
+              <w:t>mainLoopDelay</w:t>
             </w:r>
           </w:p>
         </w:tc>
@@ -4121,7 +4019,16 @@
                 <w:szCs w:val="16"/>
                 <w:lang w:val="en-US"/>
               </w:rPr>
-              <w:t>vlvSoak</w:t>
+              <w:t>loop</w:t>
+            </w:r>
+            <w:r>
+              <w:rPr>
+                <w:rFonts w:cstheme="minorHAnsi"/>
+                <w:sz w:val="16"/>
+                <w:szCs w:val="16"/>
+                <w:lang w:val="en-US"/>
+              </w:rPr>
+              <w:t>Sec</w:t>
             </w:r>
           </w:p>
         </w:tc>
@@ -4145,16 +4052,7 @@
                 <w:szCs w:val="16"/>
                 <w:lang w:val="en-US"/>
               </w:rPr>
-              <w:t>I</w:t>
-            </w:r>
-            <w:r>
-              <w:rPr>
-                <w:rFonts w:cstheme="minorHAnsi"/>
-                <w:sz w:val="16"/>
-                <w:szCs w:val="16"/>
-                <w:lang w:val="en-US"/>
-              </w:rPr>
-              <w:t>nt</w:t>
+              <w:t>Int</w:t>
             </w:r>
           </w:p>
         </w:tc>
@@ -4219,7 +4117,35 @@
                 <w:szCs w:val="16"/>
                 <w:lang w:val="en-US"/>
               </w:rPr>
-              <w:t>mainLoopDelay</w:t>
+              <w:t>mode</w:t>
+            </w:r>
+          </w:p>
+          <w:p>
+            <w:pPr>
+              <w:rPr>
+                <w:rFonts w:cstheme="minorHAnsi"/>
+                <w:sz w:val="16"/>
+                <w:szCs w:val="16"/>
+                <w:lang w:val="en-US"/>
+              </w:rPr>
+            </w:pPr>
+            <w:r>
+              <w:rPr>
+                <w:rFonts w:cstheme="minorHAnsi"/>
+                <w:sz w:val="16"/>
+                <w:szCs w:val="16"/>
+                <w:lang w:val="en-US"/>
+              </w:rPr>
+              <w:t>measurementM</w:t>
+            </w:r>
+            <w:r>
+              <w:rPr>
+                <w:rFonts w:cstheme="minorHAnsi"/>
+                <w:sz w:val="16"/>
+                <w:szCs w:val="16"/>
+                <w:lang w:val="en-US"/>
+              </w:rPr>
+              <w:t>ode</w:t>
             </w:r>
           </w:p>
         </w:tc>
@@ -4243,16 +4169,7 @@
                 <w:szCs w:val="16"/>
                 <w:lang w:val="en-US"/>
               </w:rPr>
-              <w:t>loop</w:t>
-            </w:r>
-            <w:r>
-              <w:rPr>
-                <w:rFonts w:cstheme="minorHAnsi"/>
-                <w:sz w:val="16"/>
-                <w:szCs w:val="16"/>
-                <w:lang w:val="en-US"/>
-              </w:rPr>
-              <w:t>Sec</w:t>
+              <w:t>mode</w:t>
             </w:r>
           </w:p>
         </w:tc>
@@ -4276,16 +4193,7 @@
                 <w:szCs w:val="16"/>
                 <w:lang w:val="en-US"/>
               </w:rPr>
-              <w:t>I</w:t>
-            </w:r>
-            <w:r>
-              <w:rPr>
-                <w:rFonts w:cstheme="minorHAnsi"/>
-                <w:sz w:val="16"/>
-                <w:szCs w:val="16"/>
-                <w:lang w:val="en-US"/>
-              </w:rPr>
-              <w:t>nt</w:t>
+              <w:t>String</w:t>
             </w:r>
           </w:p>
         </w:tc>
@@ -4309,7 +4217,36 @@
                 <w:szCs w:val="16"/>
                 <w:lang w:val="en-US"/>
               </w:rPr>
-              <w:t>Seconds</w:t>
+              <w:t>“normal”</w:t>
+            </w:r>
+            <w:r>
+              <w:rPr>
+                <w:rFonts w:cstheme="minorHAnsi"/>
+                <w:sz w:val="16"/>
+                <w:szCs w:val="16"/>
+                <w:lang w:val="en-US"/>
+              </w:rPr>
+              <w:br/>
+              <w:t>“tuneSoilsensor”</w:t>
+            </w:r>
+          </w:p>
+          <w:p>
+            <w:pPr>
+              <w:rPr>
+                <w:rFonts w:cstheme="minorHAnsi"/>
+                <w:sz w:val="16"/>
+                <w:szCs w:val="16"/>
+                <w:lang w:val="en-US"/>
+              </w:rPr>
+            </w:pPr>
+            <w:r>
+              <w:rPr>
+                <w:rFonts w:cstheme="minorHAnsi"/>
+                <w:sz w:val="16"/>
+                <w:szCs w:val="16"/>
+                <w:lang w:val="en-US"/>
+              </w:rPr>
+              <w:t>“testhw”</w:t>
             </w:r>
           </w:p>
         </w:tc>
@@ -4331,51 +4268,6 @@
                 <w:lang w:val="en-US"/>
               </w:rPr>
             </w:pPr>
-            <w:r>
-              <w:rPr>
-                <w:rFonts w:cstheme="minorHAnsi"/>
-                <w:sz w:val="16"/>
-                <w:szCs w:val="16"/>
-                <w:lang w:val="en-US"/>
-              </w:rPr>
-              <w:t>t</w:t>
-            </w:r>
-            <w:r>
-              <w:rPr>
-                <w:rFonts w:cstheme="minorHAnsi"/>
-                <w:sz w:val="16"/>
-                <w:szCs w:val="16"/>
-                <w:lang w:val="en-US"/>
-              </w:rPr>
-              <w:t>elemetry_</w:t>
-            </w:r>
-            <w:r>
-              <w:rPr>
-                <w:rFonts w:cstheme="minorHAnsi"/>
-                <w:sz w:val="16"/>
-                <w:szCs w:val="16"/>
-                <w:lang w:val="en-US"/>
-              </w:rPr>
-              <w:br/>
-            </w:r>
-            <w:r>
-              <w:rPr>
-                <w:rFonts w:cstheme="minorHAnsi"/>
-                <w:sz w:val="16"/>
-                <w:szCs w:val="16"/>
-                <w:lang w:val="en-US"/>
-              </w:rPr>
-              <w:t>c</w:t>
-            </w:r>
-            <w:r>
-              <w:rPr>
-                <w:rFonts w:cstheme="minorHAnsi"/>
-                <w:sz w:val="16"/>
-                <w:szCs w:val="16"/>
-                <w:lang w:val="en-US"/>
-              </w:rPr>
-              <w:t>urrent</w:t>
-            </w:r>
           </w:p>
         </w:tc>
         <w:tc>
@@ -4436,15 +4328,6 @@
                 <w:lang w:val="en-US"/>
               </w:rPr>
             </w:pPr>
-            <w:r>
-              <w:rPr>
-                <w:rFonts w:cstheme="minorHAnsi"/>
-                <w:sz w:val="16"/>
-                <w:szCs w:val="16"/>
-                <w:lang w:val="en-US"/>
-              </w:rPr>
-              <w:t>(last set of values received from device)</w:t>
-            </w:r>
           </w:p>
         </w:tc>
       </w:tr>
@@ -4462,6 +4345,51 @@
                 <w:lang w:val="en-US"/>
               </w:rPr>
             </w:pPr>
+            <w:r>
+              <w:rPr>
+                <w:rFonts w:cstheme="minorHAnsi"/>
+                <w:sz w:val="16"/>
+                <w:szCs w:val="16"/>
+                <w:lang w:val="en-US"/>
+              </w:rPr>
+              <w:t>t</w:t>
+            </w:r>
+            <w:r>
+              <w:rPr>
+                <w:rFonts w:cstheme="minorHAnsi"/>
+                <w:sz w:val="16"/>
+                <w:szCs w:val="16"/>
+                <w:lang w:val="en-US"/>
+              </w:rPr>
+              <w:t>elemetry_</w:t>
+            </w:r>
+            <w:r>
+              <w:rPr>
+                <w:rFonts w:cstheme="minorHAnsi"/>
+                <w:sz w:val="16"/>
+                <w:szCs w:val="16"/>
+                <w:lang w:val="en-US"/>
+              </w:rPr>
+              <w:br/>
+            </w:r>
+            <w:r>
+              <w:rPr>
+                <w:rFonts w:cstheme="minorHAnsi"/>
+                <w:sz w:val="16"/>
+                <w:szCs w:val="16"/>
+                <w:lang w:val="en-US"/>
+              </w:rPr>
+              <w:t>c</w:t>
+            </w:r>
+            <w:r>
+              <w:rPr>
+                <w:rFonts w:cstheme="minorHAnsi"/>
+                <w:sz w:val="16"/>
+                <w:szCs w:val="16"/>
+                <w:lang w:val="en-US"/>
+              </w:rPr>
+              <w:t>urrent</w:t>
+            </w:r>
           </w:p>
         </w:tc>
         <w:tc>
@@ -4477,15 +4405,6 @@
                 <w:lang w:val="en-US"/>
               </w:rPr>
             </w:pPr>
-            <w:r>
-              <w:rPr>
-                <w:rFonts w:cstheme="minorHAnsi"/>
-                <w:sz w:val="16"/>
-                <w:szCs w:val="16"/>
-                <w:lang w:val="en-US"/>
-              </w:rPr>
-              <w:t>Vcc</w:t>
-            </w:r>
           </w:p>
         </w:tc>
         <w:tc>
@@ -4501,15 +4420,6 @@
                 <w:lang w:val="en-US"/>
               </w:rPr>
             </w:pPr>
-            <w:r>
-              <w:rPr>
-                <w:rFonts w:cstheme="minorHAnsi"/>
-                <w:sz w:val="16"/>
-                <w:szCs w:val="16"/>
-                <w:lang w:val="en-US"/>
-              </w:rPr>
-              <w:t>Vcc</w:t>
-            </w:r>
           </w:p>
         </w:tc>
         <w:tc>
@@ -4525,15 +4435,6 @@
                 <w:lang w:val="en-US"/>
               </w:rPr>
             </w:pPr>
-            <w:r>
-              <w:rPr>
-                <w:rFonts w:cstheme="minorHAnsi"/>
-                <w:sz w:val="16"/>
-                <w:szCs w:val="16"/>
-                <w:lang w:val="en-US"/>
-              </w:rPr>
-              <w:t>float</w:t>
-            </w:r>
           </w:p>
         </w:tc>
         <w:tc>
@@ -4556,7 +4457,7 @@
                 <w:szCs w:val="16"/>
                 <w:lang w:val="en-US"/>
               </w:rPr>
-              <w:t>Measured battery voltage (provided measurement mode is “battery voltage”)</w:t>
+              <w:t>(last set of values received from device)</w:t>
             </w:r>
           </w:p>
         </w:tc>
@@ -4600,7 +4501,7 @@
                 <w:szCs w:val="16"/>
                 <w:lang w:val="en-US"/>
               </w:rPr>
-              <w:t>humidity</w:t>
+              <w:t>Vcc</w:t>
             </w:r>
           </w:p>
         </w:tc>
@@ -4624,7 +4525,7 @@
                 <w:szCs w:val="16"/>
                 <w:lang w:val="en-US"/>
               </w:rPr>
-              <w:t>Hum</w:t>
+              <w:t>Vcc</w:t>
             </w:r>
           </w:p>
         </w:tc>
@@ -4672,43 +4573,7 @@
                 <w:szCs w:val="16"/>
                 <w:lang w:val="en-US"/>
               </w:rPr>
-              <w:t xml:space="preserve">Measured </w:t>
-            </w:r>
-            <w:r>
-              <w:rPr>
-                <w:rFonts w:cstheme="minorHAnsi"/>
-                <w:sz w:val="16"/>
-                <w:szCs w:val="16"/>
-                <w:lang w:val="en-US"/>
-              </w:rPr>
-              <w:t>humidity</w:t>
-            </w:r>
-            <w:r>
-              <w:rPr>
-                <w:rFonts w:cstheme="minorHAnsi"/>
-                <w:sz w:val="16"/>
-                <w:szCs w:val="16"/>
-                <w:lang w:val="en-US"/>
-              </w:rPr>
-              <w:t xml:space="preserve"> (provided measurement mode is “</w:t>
-            </w:r>
-            <w:r>
-              <w:rPr>
-                <w:rFonts w:cstheme="minorHAnsi"/>
-                <w:sz w:val="16"/>
-                <w:szCs w:val="16"/>
-                <w:lang w:val="en-US"/>
-              </w:rPr>
-              <w:t>humidity</w:t>
-            </w:r>
-            <w:r>
-              <w:rPr>
-                <w:rFonts w:cstheme="minorHAnsi"/>
-                <w:sz w:val="16"/>
-                <w:szCs w:val="16"/>
-                <w:lang w:val="en-US"/>
-              </w:rPr>
-              <w:t>”)</w:t>
+              <w:t>Measured battery voltage (provided measurement mode is “battery voltage”)</w:t>
             </w:r>
           </w:p>
         </w:tc>
@@ -4749,7 +4614,7 @@
                 <w:szCs w:val="16"/>
                 <w:lang w:val="en-US"/>
               </w:rPr>
-              <w:t>lastAnalogueReading</w:t>
+              <w:t>humidity</w:t>
             </w:r>
           </w:p>
         </w:tc>
@@ -4773,7 +4638,7 @@
                 <w:szCs w:val="16"/>
                 <w:lang w:val="en-US"/>
               </w:rPr>
-              <w:t>lastAnalog</w:t>
+              <w:t>Hum</w:t>
             </w:r>
           </w:p>
         </w:tc>
@@ -4797,7 +4662,7 @@
                 <w:szCs w:val="16"/>
                 <w:lang w:val="en-US"/>
               </w:rPr>
-              <w:t>int</w:t>
+              <w:t>float</w:t>
             </w:r>
           </w:p>
         </w:tc>
@@ -4821,7 +4686,7 @@
                 <w:szCs w:val="16"/>
                 <w:lang w:val="en-US"/>
               </w:rPr>
-              <w:t>Raw reading (0-1023)</w:t>
+              <w:t>Measured humidity (provided measurement mode is “humidity”)</w:t>
             </w:r>
           </w:p>
         </w:tc>
@@ -4855,16 +4720,17 @@
                 <w:rFonts w:cstheme="minorHAnsi"/>
                 <w:sz w:val="16"/>
                 <w:szCs w:val="16"/>
-              </w:rPr>
-            </w:pPr>
-            <w:r>
-              <w:rPr>
-                <w:rFonts w:cstheme="minorHAnsi"/>
-                <w:sz w:val="16"/>
-                <w:szCs w:val="16"/>
-                <w:lang w:val="en-US"/>
-              </w:rPr>
-              <w:t>lastOpenTimestamp</w:t>
+                <w:lang w:val="en-US"/>
+              </w:rPr>
+            </w:pPr>
+            <w:r>
+              <w:rPr>
+                <w:rFonts w:cstheme="minorHAnsi"/>
+                <w:sz w:val="16"/>
+                <w:szCs w:val="16"/>
+                <w:lang w:val="en-US"/>
+              </w:rPr>
+              <w:t>lastAnalogueReading</w:t>
             </w:r>
           </w:p>
         </w:tc>
@@ -4878,15 +4744,17 @@
                 <w:rFonts w:cstheme="minorHAnsi"/>
                 <w:sz w:val="16"/>
                 <w:szCs w:val="16"/>
-              </w:rPr>
-            </w:pPr>
-            <w:r>
-              <w:rPr>
-                <w:rFonts w:cstheme="minorHAnsi"/>
-                <w:sz w:val="16"/>
-                <w:szCs w:val="16"/>
-              </w:rPr>
-              <w:t>lastOpen</w:t>
+                <w:lang w:val="en-US"/>
+              </w:rPr>
+            </w:pPr>
+            <w:r>
+              <w:rPr>
+                <w:rFonts w:cstheme="minorHAnsi"/>
+                <w:sz w:val="16"/>
+                <w:szCs w:val="16"/>
+                <w:lang w:val="en-US"/>
+              </w:rPr>
+              <w:t>lastAnalog</w:t>
             </w:r>
           </w:p>
         </w:tc>
@@ -4900,16 +4768,17 @@
                 <w:rFonts w:cstheme="minorHAnsi"/>
                 <w:sz w:val="16"/>
                 <w:szCs w:val="16"/>
-              </w:rPr>
-            </w:pPr>
-            <w:r>
-              <w:rPr>
-                <w:rFonts w:cstheme="minorHAnsi"/>
-                <w:sz w:val="16"/>
-                <w:szCs w:val="16"/>
-                <w:lang w:val="en-US"/>
-              </w:rPr>
-              <w:t>String</w:t>
+                <w:lang w:val="en-US"/>
+              </w:rPr>
+            </w:pPr>
+            <w:r>
+              <w:rPr>
+                <w:rFonts w:cstheme="minorHAnsi"/>
+                <w:sz w:val="16"/>
+                <w:szCs w:val="16"/>
+                <w:lang w:val="en-US"/>
+              </w:rPr>
+              <w:t>int</w:t>
             </w:r>
           </w:p>
         </w:tc>
@@ -4923,8 +4792,27 @@
                 <w:rFonts w:cstheme="minorHAnsi"/>
                 <w:sz w:val="16"/>
                 <w:szCs w:val="16"/>
-              </w:rPr>
-            </w:pPr>
+                <w:lang w:val="en-US"/>
+              </w:rPr>
+            </w:pPr>
+            <w:r>
+              <w:rPr>
+                <w:rFonts w:cstheme="minorHAnsi"/>
+                <w:sz w:val="16"/>
+                <w:szCs w:val="16"/>
+                <w:lang w:val="en-US"/>
+              </w:rPr>
+              <w:t xml:space="preserve">Voltage </w:t>
+            </w:r>
+            <w:r>
+              <w:rPr>
+                <w:rFonts w:cstheme="minorHAnsi"/>
+                <w:sz w:val="16"/>
+                <w:szCs w:val="16"/>
+                <w:lang w:val="en-US"/>
+              </w:rPr>
+              <w:t>Raw reading (0-1023)</w:t>
+            </w:r>
           </w:p>
         </w:tc>
       </w:tr>
@@ -4939,6 +4827,7 @@
                 <w:rFonts w:cstheme="minorHAnsi"/>
                 <w:sz w:val="16"/>
                 <w:szCs w:val="16"/>
+                <w:lang w:val="en-US"/>
               </w:rPr>
             </w:pPr>
           </w:p>
@@ -4962,7 +4851,7 @@
                 <w:szCs w:val="16"/>
                 <w:lang w:val="en-US"/>
               </w:rPr>
-              <w:t>timestamp</w:t>
+              <w:t>lastOpenTimestamp</w:t>
             </w:r>
           </w:p>
         </w:tc>
@@ -4983,9 +4872,8 @@
                 <w:rFonts w:cstheme="minorHAnsi"/>
                 <w:sz w:val="16"/>
                 <w:szCs w:val="16"/>
-                <w:lang w:val="en-US"/>
-              </w:rPr>
-              <w:t>timestamp</w:t>
+              </w:rPr>
+              <w:t>lastOpen</w:t>
             </w:r>
           </w:p>
         </w:tc>
@@ -5008,7 +4896,7 @@
                 <w:szCs w:val="16"/>
                 <w:lang w:val="en-US"/>
               </w:rPr>
-              <w:t>long</w:t>
+              <w:t>String</w:t>
             </w:r>
           </w:p>
         </w:tc>
@@ -5022,36 +4910,8 @@
                 <w:rFonts w:cstheme="minorHAnsi"/>
                 <w:sz w:val="16"/>
                 <w:szCs w:val="16"/>
-                <w:lang w:val="en-US"/>
-              </w:rPr>
-            </w:pPr>
-            <w:r>
-              <w:rPr>
-                <w:rFonts w:cstheme="minorHAnsi"/>
-                <w:sz w:val="16"/>
-                <w:szCs w:val="16"/>
-                <w:lang w:val="en-US"/>
-              </w:rPr>
-              <w:t>ms since 1970.</w:t>
-            </w:r>
-            <w:r>
-              <w:rPr>
-                <w:rFonts w:cstheme="minorHAnsi"/>
-                <w:sz w:val="16"/>
-                <w:szCs w:val="16"/>
-                <w:lang w:val="en-US"/>
-              </w:rPr>
-              <w:br/>
-            </w:r>
-            <w:r>
-              <w:rPr>
-                <w:rFonts w:cstheme="minorHAnsi"/>
-                <w:sz w:val="16"/>
-                <w:szCs w:val="16"/>
-                <w:lang w:val="en-US"/>
-              </w:rPr>
-              <w:t>Assigned on Firebase server side</w:t>
-            </w:r>
+              </w:rPr>
+            </w:pPr>
           </w:p>
         </w:tc>
       </w:tr>
@@ -5069,7 +4929,6 @@
                 <w:rFonts w:cstheme="minorHAnsi"/>
                 <w:sz w:val="16"/>
                 <w:szCs w:val="16"/>
-                <w:lang w:val="en-US"/>
               </w:rPr>
             </w:pPr>
           </w:p>
@@ -5093,7 +4952,7 @@
                 <w:szCs w:val="16"/>
                 <w:lang w:val="en-US"/>
               </w:rPr>
-              <w:t>valveState</w:t>
+              <w:t>timestamp</w:t>
             </w:r>
           </w:p>
         </w:tc>
@@ -5114,8 +4973,9 @@
                 <w:rFonts w:cstheme="minorHAnsi"/>
                 <w:sz w:val="16"/>
                 <w:szCs w:val="16"/>
-              </w:rPr>
-              <w:t>vlvState</w:t>
+                <w:lang w:val="en-US"/>
+              </w:rPr>
+              <w:t>timestamp</w:t>
             </w:r>
           </w:p>
         </w:tc>
@@ -5138,7 +4998,7 @@
                 <w:szCs w:val="16"/>
                 <w:lang w:val="en-US"/>
               </w:rPr>
-              <w:t>int</w:t>
+              <w:t>long</w:t>
             </w:r>
           </w:p>
         </w:tc>
@@ -5152,8 +5012,36 @@
                 <w:rFonts w:cstheme="minorHAnsi"/>
                 <w:sz w:val="16"/>
                 <w:szCs w:val="16"/>
-              </w:rPr>
-            </w:pPr>
+                <w:lang w:val="en-US"/>
+              </w:rPr>
+            </w:pPr>
+            <w:r>
+              <w:rPr>
+                <w:rFonts w:cstheme="minorHAnsi"/>
+                <w:sz w:val="16"/>
+                <w:szCs w:val="16"/>
+                <w:lang w:val="en-US"/>
+              </w:rPr>
+              <w:t>ms since 1970.</w:t>
+            </w:r>
+            <w:r>
+              <w:rPr>
+                <w:rFonts w:cstheme="minorHAnsi"/>
+                <w:sz w:val="16"/>
+                <w:szCs w:val="16"/>
+                <w:lang w:val="en-US"/>
+              </w:rPr>
+              <w:br/>
+            </w:r>
+            <w:r>
+              <w:rPr>
+                <w:rFonts w:cstheme="minorHAnsi"/>
+                <w:sz w:val="16"/>
+                <w:szCs w:val="16"/>
+                <w:lang w:val="en-US"/>
+              </w:rPr>
+              <w:t>Assigned on Firebase server side</w:t>
+            </w:r>
           </w:p>
         </w:tc>
       </w:tr>
@@ -5168,6 +5056,7 @@
                 <w:rFonts w:cstheme="minorHAnsi"/>
                 <w:sz w:val="16"/>
                 <w:szCs w:val="16"/>
+                <w:lang w:val="en-US"/>
               </w:rPr>
             </w:pPr>
           </w:p>
@@ -5191,7 +5080,7 @@
                 <w:szCs w:val="16"/>
                 <w:lang w:val="en-US"/>
               </w:rPr>
-              <w:t>wifi</w:t>
+              <w:t>valveState</w:t>
             </w:r>
           </w:p>
         </w:tc>
@@ -5213,7 +5102,7 @@
                 <w:sz w:val="16"/>
                 <w:szCs w:val="16"/>
               </w:rPr>
-              <w:t>Wifi</w:t>
+              <w:t>vlvState</w:t>
             </w:r>
           </w:p>
         </w:tc>
@@ -5252,14 +5141,6 @@
                 <w:szCs w:val="16"/>
               </w:rPr>
             </w:pPr>
-            <w:r>
-              <w:rPr>
-                <w:rFonts w:cstheme="minorHAnsi"/>
-                <w:sz w:val="16"/>
-                <w:szCs w:val="16"/>
-              </w:rPr>
-              <w:t>Wifi signal strength</w:t>
-            </w:r>
           </w:p>
         </w:tc>
       </w:tr>
@@ -5277,27 +5158,8 @@
                 <w:rFonts w:cstheme="minorHAnsi"/>
                 <w:sz w:val="16"/>
                 <w:szCs w:val="16"/>
-                <w:lang w:val="en-US"/>
-              </w:rPr>
-            </w:pPr>
-            <w:r>
-              <w:rPr>
-                <w:rFonts w:cstheme="minorHAnsi"/>
-                <w:sz w:val="16"/>
-                <w:szCs w:val="16"/>
-                <w:lang w:val="en-US"/>
-              </w:rPr>
-              <w:t>t</w:t>
-            </w:r>
-            <w:r>
-              <w:rPr>
-                <w:rFonts w:cstheme="minorHAnsi"/>
-                <w:sz w:val="16"/>
-                <w:szCs w:val="16"/>
-                <w:lang w:val="en-US"/>
-              </w:rPr>
-              <w:t xml:space="preserve">elemetry </w:t>
-            </w:r>
+              </w:rPr>
+            </w:pPr>
           </w:p>
         </w:tc>
         <w:tc>
@@ -5310,9 +5172,17 @@
                 <w:rFonts w:cstheme="minorHAnsi"/>
                 <w:sz w:val="16"/>
                 <w:szCs w:val="16"/>
-                <w:lang w:val="en-US"/>
-              </w:rPr>
-            </w:pPr>
+              </w:rPr>
+            </w:pPr>
+            <w:r>
+              <w:rPr>
+                <w:rFonts w:cstheme="minorHAnsi"/>
+                <w:sz w:val="16"/>
+                <w:szCs w:val="16"/>
+                <w:lang w:val="en-US"/>
+              </w:rPr>
+              <w:t>wifi</w:t>
+            </w:r>
           </w:p>
         </w:tc>
         <w:tc>
@@ -5325,9 +5195,16 @@
                 <w:rFonts w:cstheme="minorHAnsi"/>
                 <w:sz w:val="16"/>
                 <w:szCs w:val="16"/>
-                <w:lang w:val="en-US"/>
-              </w:rPr>
-            </w:pPr>
+              </w:rPr>
+            </w:pPr>
+            <w:r>
+              <w:rPr>
+                <w:rFonts w:cstheme="minorHAnsi"/>
+                <w:sz w:val="16"/>
+                <w:szCs w:val="16"/>
+              </w:rPr>
+              <w:t>Wifi</w:t>
+            </w:r>
           </w:p>
         </w:tc>
         <w:tc>
@@ -5340,9 +5217,17 @@
                 <w:rFonts w:cstheme="minorHAnsi"/>
                 <w:sz w:val="16"/>
                 <w:szCs w:val="16"/>
-                <w:lang w:val="en-US"/>
-              </w:rPr>
-            </w:pPr>
+              </w:rPr>
+            </w:pPr>
+            <w:r>
+              <w:rPr>
+                <w:rFonts w:cstheme="minorHAnsi"/>
+                <w:sz w:val="16"/>
+                <w:szCs w:val="16"/>
+                <w:lang w:val="en-US"/>
+              </w:rPr>
+              <w:t>int</w:t>
+            </w:r>
           </w:p>
         </w:tc>
         <w:tc>
@@ -5355,26 +5240,15 @@
                 <w:rFonts w:cstheme="minorHAnsi"/>
                 <w:sz w:val="16"/>
                 <w:szCs w:val="16"/>
-                <w:lang w:val="en-US"/>
-              </w:rPr>
-            </w:pPr>
-            <w:r>
-              <w:rPr>
-                <w:rFonts w:cstheme="minorHAnsi"/>
-                <w:sz w:val="16"/>
-                <w:szCs w:val="16"/>
-                <w:lang w:val="en-US"/>
-              </w:rPr>
-              <w:t>all values received from device</w:t>
-            </w:r>
-            <w:r>
-              <w:rPr>
-                <w:rFonts w:cstheme="minorHAnsi"/>
-                <w:sz w:val="16"/>
-                <w:szCs w:val="16"/>
-                <w:lang w:val="en-US"/>
-              </w:rPr>
-              <w:t>. One entry per timestamp</w:t>
+              </w:rPr>
+            </w:pPr>
+            <w:r>
+              <w:rPr>
+                <w:rFonts w:cstheme="minorHAnsi"/>
+                <w:sz w:val="16"/>
+                <w:szCs w:val="16"/>
+              </w:rPr>
+              <w:t>Wifi signal strength</w:t>
             </w:r>
           </w:p>
         </w:tc>
@@ -5393,6 +5267,24 @@
                 <w:lang w:val="en-US"/>
               </w:rPr>
             </w:pPr>
+            <w:r>
+              <w:rPr>
+                <w:rFonts w:cstheme="minorHAnsi"/>
+                <w:sz w:val="16"/>
+                <w:szCs w:val="16"/>
+                <w:lang w:val="en-US"/>
+              </w:rPr>
+              <w:t>t</w:t>
+            </w:r>
+            <w:r>
+              <w:rPr>
+                <w:rFonts w:cstheme="minorHAnsi"/>
+                <w:sz w:val="16"/>
+                <w:szCs w:val="16"/>
+                <w:lang w:val="en-US"/>
+              </w:rPr>
+              <w:t xml:space="preserve">elemetry </w:t>
+            </w:r>
           </w:p>
         </w:tc>
         <w:tc>
@@ -5408,24 +5300,6 @@
                 <w:lang w:val="en-US"/>
               </w:rPr>
             </w:pPr>
-            <w:r>
-              <w:rPr>
-                <w:rFonts w:cstheme="minorHAnsi"/>
-                <w:sz w:val="16"/>
-                <w:szCs w:val="16"/>
-                <w:lang w:val="en-US"/>
-              </w:rPr>
-              <w:t>Equal to Telemetry_Current</w:t>
-            </w:r>
-            <w:r>
-              <w:rPr>
-                <w:rFonts w:cstheme="minorHAnsi"/>
-                <w:sz w:val="16"/>
-                <w:szCs w:val="16"/>
-                <w:lang w:val="en-US"/>
-              </w:rPr>
-              <w:t xml:space="preserve"> </w:t>
-            </w:r>
           </w:p>
         </w:tc>
         <w:tc>
@@ -5471,6 +5345,15 @@
                 <w:lang w:val="en-US"/>
               </w:rPr>
             </w:pPr>
+            <w:r>
+              <w:rPr>
+                <w:rFonts w:cstheme="minorHAnsi"/>
+                <w:sz w:val="16"/>
+                <w:szCs w:val="16"/>
+                <w:lang w:val="en-US"/>
+              </w:rPr>
+              <w:t>all values received from device. One entry per timestamp</w:t>
+            </w:r>
           </w:p>
         </w:tc>
       </w:tr>
@@ -5491,22 +5374,6 @@
                 <w:lang w:val="en-US"/>
               </w:rPr>
             </w:pPr>
-            <w:r>
-              <w:rPr>
-                <w:rFonts w:cstheme="minorHAnsi"/>
-                <w:sz w:val="16"/>
-                <w:szCs w:val="16"/>
-              </w:rPr>
-              <w:t>l</w:t>
-            </w:r>
-            <w:r>
-              <w:rPr>
-                <w:rFonts w:cstheme="minorHAnsi"/>
-                <w:sz w:val="16"/>
-                <w:szCs w:val="16"/>
-              </w:rPr>
-              <w:t>og</w:t>
-            </w:r>
           </w:p>
         </w:tc>
         <w:tc>
@@ -5519,8 +5386,18 @@
                 <w:rFonts w:cstheme="minorHAnsi"/>
                 <w:sz w:val="16"/>
                 <w:szCs w:val="16"/>
-              </w:rPr>
-            </w:pPr>
+                <w:lang w:val="en-US"/>
+              </w:rPr>
+            </w:pPr>
+            <w:r>
+              <w:rPr>
+                <w:rFonts w:cstheme="minorHAnsi"/>
+                <w:sz w:val="16"/>
+                <w:szCs w:val="16"/>
+                <w:lang w:val="en-US"/>
+              </w:rPr>
+              <w:t xml:space="preserve">Equal to Telemetry_Current </w:t>
+            </w:r>
           </w:p>
         </w:tc>
         <w:tc>
@@ -5533,6 +5410,7 @@
                 <w:rFonts w:cstheme="minorHAnsi"/>
                 <w:sz w:val="16"/>
                 <w:szCs w:val="16"/>
+                <w:lang w:val="en-US"/>
               </w:rPr>
             </w:pPr>
           </w:p>
@@ -5547,6 +5425,7 @@
                 <w:rFonts w:cstheme="minorHAnsi"/>
                 <w:sz w:val="16"/>
                 <w:szCs w:val="16"/>
+                <w:lang w:val="en-US"/>
               </w:rPr>
             </w:pPr>
           </w:p>
@@ -5561,6 +5440,7 @@
                 <w:rFonts w:cstheme="minorHAnsi"/>
                 <w:sz w:val="16"/>
                 <w:szCs w:val="16"/>
+                <w:lang w:val="en-US"/>
               </w:rPr>
             </w:pPr>
           </w:p>
@@ -5577,8 +5457,25 @@
                 <w:rFonts w:cstheme="minorHAnsi"/>
                 <w:sz w:val="16"/>
                 <w:szCs w:val="16"/>
-              </w:rPr>
-            </w:pPr>
+                <w:lang w:val="en-US"/>
+              </w:rPr>
+            </w:pPr>
+            <w:r>
+              <w:rPr>
+                <w:rFonts w:cstheme="minorHAnsi"/>
+                <w:sz w:val="16"/>
+                <w:szCs w:val="16"/>
+              </w:rPr>
+              <w:t>l</w:t>
+            </w:r>
+            <w:r>
+              <w:rPr>
+                <w:rFonts w:cstheme="minorHAnsi"/>
+                <w:sz w:val="16"/>
+                <w:szCs w:val="16"/>
+              </w:rPr>
+              <w:t>og</w:t>
+            </w:r>
           </w:p>
         </w:tc>
         <w:tc>
@@ -5593,22 +5490,6 @@
                 <w:szCs w:val="16"/>
               </w:rPr>
             </w:pPr>
-            <w:r>
-              <w:rPr>
-                <w:rFonts w:cstheme="minorHAnsi"/>
-                <w:sz w:val="16"/>
-                <w:szCs w:val="16"/>
-              </w:rPr>
-              <w:t>t</w:t>
-            </w:r>
-            <w:r>
-              <w:rPr>
-                <w:rFonts w:cstheme="minorHAnsi"/>
-                <w:sz w:val="16"/>
-                <w:szCs w:val="16"/>
-              </w:rPr>
-              <w:t>ime</w:t>
-            </w:r>
           </w:p>
         </w:tc>
         <w:tc>
@@ -5623,14 +5504,6 @@
                 <w:szCs w:val="16"/>
               </w:rPr>
             </w:pPr>
-            <w:r>
-              <w:rPr>
-                <w:rFonts w:cstheme="minorHAnsi"/>
-                <w:sz w:val="16"/>
-                <w:szCs w:val="16"/>
-              </w:rPr>
-              <w:t>ts</w:t>
-            </w:r>
           </w:p>
         </w:tc>
         <w:tc>
@@ -5666,6 +5539,102 @@
         <w:trPr>
           <w:cnfStyle w:val="000000100000" w:firstRow="0" w:lastRow="0" w:firstColumn="0" w:lastColumn="0" w:oddVBand="0" w:evenVBand="0" w:oddHBand="1" w:evenHBand="0" w:firstRowFirstColumn="0" w:firstRowLastColumn="0" w:lastRowFirstColumn="0" w:lastRowLastColumn="0"/>
         </w:trPr>
+        <w:tc>
+          <w:tcPr>
+            <w:tcW w:w="1129" w:type="dxa"/>
+          </w:tcPr>
+          <w:p>
+            <w:pPr>
+              <w:rPr>
+                <w:rFonts w:cstheme="minorHAnsi"/>
+                <w:sz w:val="16"/>
+                <w:szCs w:val="16"/>
+              </w:rPr>
+            </w:pPr>
+          </w:p>
+        </w:tc>
+        <w:tc>
+          <w:tcPr>
+            <w:tcW w:w="2127" w:type="dxa"/>
+          </w:tcPr>
+          <w:p>
+            <w:pPr>
+              <w:rPr>
+                <w:rFonts w:cstheme="minorHAnsi"/>
+                <w:sz w:val="16"/>
+                <w:szCs w:val="16"/>
+              </w:rPr>
+            </w:pPr>
+            <w:r>
+              <w:rPr>
+                <w:rFonts w:cstheme="minorHAnsi"/>
+                <w:sz w:val="16"/>
+                <w:szCs w:val="16"/>
+              </w:rPr>
+              <w:t>t</w:t>
+            </w:r>
+            <w:r>
+              <w:rPr>
+                <w:rFonts w:cstheme="minorHAnsi"/>
+                <w:sz w:val="16"/>
+                <w:szCs w:val="16"/>
+              </w:rPr>
+              <w:t>ime</w:t>
+            </w:r>
+          </w:p>
+        </w:tc>
+        <w:tc>
+          <w:tcPr>
+            <w:tcW w:w="1417" w:type="dxa"/>
+          </w:tcPr>
+          <w:p>
+            <w:pPr>
+              <w:rPr>
+                <w:rFonts w:cstheme="minorHAnsi"/>
+                <w:sz w:val="16"/>
+                <w:szCs w:val="16"/>
+              </w:rPr>
+            </w:pPr>
+            <w:r>
+              <w:rPr>
+                <w:rFonts w:cstheme="minorHAnsi"/>
+                <w:sz w:val="16"/>
+                <w:szCs w:val="16"/>
+              </w:rPr>
+              <w:t>ts</w:t>
+            </w:r>
+          </w:p>
+        </w:tc>
+        <w:tc>
+          <w:tcPr>
+            <w:tcW w:w="851" w:type="dxa"/>
+          </w:tcPr>
+          <w:p>
+            <w:pPr>
+              <w:rPr>
+                <w:rFonts w:cstheme="minorHAnsi"/>
+                <w:sz w:val="16"/>
+                <w:szCs w:val="16"/>
+              </w:rPr>
+            </w:pPr>
+          </w:p>
+        </w:tc>
+        <w:tc>
+          <w:tcPr>
+            <w:tcW w:w="4104" w:type="dxa"/>
+          </w:tcPr>
+          <w:p>
+            <w:pPr>
+              <w:rPr>
+                <w:rFonts w:cstheme="minorHAnsi"/>
+                <w:sz w:val="16"/>
+                <w:szCs w:val="16"/>
+              </w:rPr>
+            </w:pPr>
+          </w:p>
+        </w:tc>
+      </w:tr>
+      <w:tr>
         <w:tc>
           <w:tcPr>
             <w:tcW w:w="1129" w:type="dxa"/>
@@ -7108,14 +7077,14 @@
       <w:pPr>
         <w:pStyle w:val="Heading2"/>
       </w:pPr>
-      <w:bookmarkStart w:id="2" w:name="_Toc429038"/>
+      <w:bookmarkStart w:id="1" w:name="_Toc429038"/>
       <w:r>
         <w:t xml:space="preserve">Configuration of </w:t>
       </w:r>
       <w:r>
         <w:t>Google Cloud</w:t>
       </w:r>
-      <w:bookmarkEnd w:id="2"/>
+      <w:bookmarkEnd w:id="1"/>
     </w:p>
     <w:p>
       <w:pPr>
@@ -7765,7 +7734,7 @@
       <w:pPr>
         <w:pStyle w:val="Heading3"/>
       </w:pPr>
-      <w:bookmarkStart w:id="3" w:name="_Toc429039"/>
+      <w:bookmarkStart w:id="2" w:name="_Toc429039"/>
       <w:r>
         <w:lastRenderedPageBreak/>
         <w:t>Commands</w:t>
@@ -7773,7 +7742,7 @@
       <w:r>
         <w:t xml:space="preserve"> for creation</w:t>
       </w:r>
-      <w:bookmarkEnd w:id="3"/>
+      <w:bookmarkEnd w:id="2"/>
     </w:p>
     <w:p>
       <w:pPr>
@@ -11879,14 +11848,14 @@
       <w:pPr>
         <w:pStyle w:val="Heading3"/>
       </w:pPr>
-      <w:bookmarkStart w:id="4" w:name="_Toc429040"/>
+      <w:bookmarkStart w:id="3" w:name="_Toc429040"/>
       <w:r>
         <w:t>C</w:t>
       </w:r>
       <w:r>
         <w:t>ommands compatible with Arduino Google Cloud library</w:t>
       </w:r>
-      <w:bookmarkEnd w:id="4"/>
+      <w:bookmarkEnd w:id="3"/>
     </w:p>
     <w:p>
       <w:pPr>
@@ -11916,14 +11885,14 @@
           <w:lang w:val="en-US"/>
         </w:rPr>
       </w:pPr>
-      <w:bookmarkStart w:id="5" w:name="_Toc429041"/>
+      <w:bookmarkStart w:id="4" w:name="_Toc429041"/>
       <w:r>
         <w:rPr>
           <w:lang w:val="en-US"/>
         </w:rPr>
         <w:t>Configuration of BigQuery</w:t>
       </w:r>
-      <w:bookmarkEnd w:id="5"/>
+      <w:bookmarkEnd w:id="4"/>
     </w:p>
     <w:p>
       <w:pPr>
@@ -12683,14 +12652,14 @@
           <w:lang w:val="en-US"/>
         </w:rPr>
       </w:pPr>
-      <w:bookmarkStart w:id="6" w:name="_Toc429042"/>
+      <w:bookmarkStart w:id="5" w:name="_Toc429042"/>
       <w:r>
         <w:rPr>
           <w:lang w:val="en-US"/>
         </w:rPr>
         <w:t>Configuration of Firebase</w:t>
       </w:r>
-      <w:bookmarkEnd w:id="6"/>
+      <w:bookmarkEnd w:id="5"/>
     </w:p>
     <w:p>
       <w:pPr>
@@ -20683,11 +20652,11 @@
       <w:pPr>
         <w:pStyle w:val="Heading3"/>
       </w:pPr>
-      <w:bookmarkStart w:id="7" w:name="_Toc429043"/>
+      <w:bookmarkStart w:id="6" w:name="_Toc429043"/>
       <w:r>
         <w:t>To visualize</w:t>
       </w:r>
-      <w:bookmarkEnd w:id="7"/>
+      <w:bookmarkEnd w:id="6"/>
     </w:p>
     <w:p>
       <w:pPr>
@@ -20710,7 +20679,7 @@
           <w:lang w:val="en-US"/>
         </w:rPr>
       </w:pPr>
-      <w:bookmarkStart w:id="8" w:name="_Toc429044"/>
+      <w:bookmarkStart w:id="7" w:name="_Toc429044"/>
       <w:r>
         <w:rPr>
           <w:lang w:val="en-US"/>
@@ -20723,7 +20692,7 @@
         </w:rPr>
         <w:t>Studio</w:t>
       </w:r>
-      <w:bookmarkEnd w:id="8"/>
+      <w:bookmarkEnd w:id="7"/>
     </w:p>
     <w:p>
       <w:pPr>
@@ -20765,21 +20734,21 @@
       <w:pPr>
         <w:pStyle w:val="Heading2"/>
       </w:pPr>
-      <w:bookmarkStart w:id="9" w:name="_Toc429045"/>
+      <w:bookmarkStart w:id="8" w:name="_Toc429045"/>
       <w:r>
         <w:t>Adding new fields in database</w:t>
       </w:r>
-      <w:bookmarkEnd w:id="9"/>
+      <w:bookmarkEnd w:id="8"/>
     </w:p>
     <w:p>
       <w:pPr>
         <w:pStyle w:val="Heading3"/>
       </w:pPr>
-      <w:bookmarkStart w:id="10" w:name="_Toc429046"/>
+      <w:bookmarkStart w:id="9" w:name="_Toc429046"/>
       <w:r>
         <w:t>Device configuration</w:t>
       </w:r>
-      <w:bookmarkEnd w:id="10"/>
+      <w:bookmarkEnd w:id="9"/>
     </w:p>
     <w:p>
       <w:pPr>
@@ -20840,11 +20809,11 @@
       <w:pPr>
         <w:pStyle w:val="Heading3"/>
       </w:pPr>
-      <w:bookmarkStart w:id="11" w:name="_Toc429047"/>
+      <w:bookmarkStart w:id="10" w:name="_Toc429047"/>
       <w:r>
         <w:t>Telemetry data</w:t>
       </w:r>
-      <w:bookmarkEnd w:id="11"/>
+      <w:bookmarkEnd w:id="10"/>
     </w:p>
     <w:p>
       <w:pPr>
@@ -21132,14 +21101,14 @@
           <w:lang w:val="en-US"/>
         </w:rPr>
       </w:pPr>
-      <w:bookmarkStart w:id="12" w:name="_Toc429048"/>
+      <w:bookmarkStart w:id="11" w:name="_Toc429048"/>
       <w:r>
         <w:rPr>
           <w:lang w:val="en-US"/>
         </w:rPr>
         <w:t>Daily use</w:t>
       </w:r>
-      <w:bookmarkEnd w:id="12"/>
+      <w:bookmarkEnd w:id="11"/>
     </w:p>
     <w:p>
       <w:pPr>
@@ -21211,14 +21180,14 @@
           <w:lang w:val="en-US"/>
         </w:rPr>
       </w:pPr>
-      <w:bookmarkStart w:id="13" w:name="_Toc429049"/>
+      <w:bookmarkStart w:id="12" w:name="_Toc429049"/>
       <w:r>
         <w:rPr>
           <w:lang w:val="en-US"/>
         </w:rPr>
         <w:t>Reply:</w:t>
       </w:r>
-      <w:bookmarkEnd w:id="13"/>
+      <w:bookmarkEnd w:id="12"/>
     </w:p>
     <w:p>
       <w:pPr>
@@ -25357,16 +25326,207 @@
           <w:lang w:val="en-US"/>
         </w:rPr>
       </w:pPr>
-      <w:bookmarkStart w:id="14" w:name="_Toc429050"/>
-      <w:r>
-        <w:rPr>
-          <w:lang w:val="en-US"/>
-        </w:rPr>
-        <w:t>PCB integration in 3D print</w:t>
+      <w:bookmarkStart w:id="13" w:name="_Toc429050"/>
+      <w:r>
+        <w:rPr>
+          <w:lang w:val="en-US"/>
+        </w:rPr>
+        <w:t>Wrapping</w:t>
       </w:r>
     </w:p>
     <w:p>
       <w:pPr>
+        <w:rPr>
+          <w:lang w:val="en-US"/>
+        </w:rPr>
+      </w:pPr>
+      <w:r>
+        <w:rPr>
+          <w:lang w:val="en-US"/>
+        </w:rPr>
+        <w:t>Print from PCBNEW:</w:t>
+      </w:r>
+    </w:p>
+    <w:p>
+      <w:pPr>
+        <w:rPr>
+          <w:lang w:val="en-US"/>
+        </w:rPr>
+      </w:pPr>
+      <w:r>
+        <w:rPr>
+          <w:lang w:val="en-US"/>
+        </w:rPr>
+        <w:t>Front:</w:t>
+      </w:r>
+    </w:p>
+    <w:p>
+      <w:pPr>
+        <w:pStyle w:val="ListParagraph"/>
+        <w:numPr>
+          <w:ilvl w:val="0"/>
+          <w:numId w:val="11"/>
+        </w:numPr>
+        <w:rPr>
+          <w:lang w:val="en-US"/>
+        </w:rPr>
+      </w:pPr>
+      <w:r>
+        <w:rPr>
+          <w:lang w:val="en-US"/>
+        </w:rPr>
+        <w:t>Blue2 copper layer</w:t>
+      </w:r>
+    </w:p>
+    <w:p>
+      <w:pPr>
+        <w:pStyle w:val="ListParagraph"/>
+        <w:numPr>
+          <w:ilvl w:val="0"/>
+          <w:numId w:val="11"/>
+        </w:numPr>
+        <w:rPr>
+          <w:lang w:val="en-US"/>
+        </w:rPr>
+      </w:pPr>
+      <w:r>
+        <w:rPr>
+          <w:lang w:val="en-US"/>
+        </w:rPr>
+        <w:t>Edge cut</w:t>
+      </w:r>
+    </w:p>
+    <w:p>
+      <w:pPr>
+        <w:pStyle w:val="ListParagraph"/>
+        <w:numPr>
+          <w:ilvl w:val="0"/>
+          <w:numId w:val="11"/>
+        </w:numPr>
+        <w:rPr>
+          <w:lang w:val="en-US"/>
+        </w:rPr>
+      </w:pPr>
+      <w:r>
+        <w:rPr>
+          <w:lang w:val="en-US"/>
+        </w:rPr>
+        <w:t>F. crtyrd</w:t>
+      </w:r>
+    </w:p>
+    <w:p>
+      <w:pPr>
+        <w:pStyle w:val="ListParagraph"/>
+        <w:numPr>
+          <w:ilvl w:val="0"/>
+          <w:numId w:val="11"/>
+        </w:numPr>
+        <w:rPr>
+          <w:lang w:val="en-US"/>
+        </w:rPr>
+      </w:pPr>
+      <w:r>
+        <w:rPr>
+          <w:lang w:val="en-US"/>
+        </w:rPr>
+        <w:t>F. fab</w:t>
+      </w:r>
+    </w:p>
+    <w:p>
+      <w:pPr>
+        <w:rPr>
+          <w:lang w:val="en-US"/>
+        </w:rPr>
+      </w:pPr>
+      <w:r>
+        <w:rPr>
+          <w:lang w:val="en-US"/>
+        </w:rPr>
+        <w:t>Back:</w:t>
+      </w:r>
+    </w:p>
+    <w:p>
+      <w:pPr>
+        <w:pStyle w:val="ListParagraph"/>
+        <w:numPr>
+          <w:ilvl w:val="0"/>
+          <w:numId w:val="11"/>
+        </w:numPr>
+        <w:rPr>
+          <w:lang w:val="en-US"/>
+        </w:rPr>
+      </w:pPr>
+      <w:r>
+        <w:rPr>
+          <w:lang w:val="en-US"/>
+        </w:rPr>
+        <w:t>All copper layers</w:t>
+      </w:r>
+    </w:p>
+    <w:p>
+      <w:pPr>
+        <w:pStyle w:val="ListParagraph"/>
+        <w:numPr>
+          <w:ilvl w:val="0"/>
+          <w:numId w:val="11"/>
+        </w:numPr>
+        <w:rPr>
+          <w:lang w:val="en-US"/>
+        </w:rPr>
+      </w:pPr>
+      <w:r>
+        <w:rPr>
+          <w:lang w:val="en-US"/>
+        </w:rPr>
+        <w:t>Edge cut</w:t>
+      </w:r>
+    </w:p>
+    <w:p>
+      <w:pPr>
+        <w:pStyle w:val="ListParagraph"/>
+        <w:numPr>
+          <w:ilvl w:val="0"/>
+          <w:numId w:val="11"/>
+        </w:numPr>
+        <w:rPr>
+          <w:lang w:val="en-US"/>
+        </w:rPr>
+      </w:pPr>
+      <w:r>
+        <w:rPr>
+          <w:lang w:val="en-US"/>
+        </w:rPr>
+        <w:t>MIRROR</w:t>
+      </w:r>
+    </w:p>
+    <w:p>
+      <w:pPr>
+        <w:pStyle w:val="ListParagraph"/>
+        <w:numPr>
+          <w:ilvl w:val="0"/>
+          <w:numId w:val="11"/>
+        </w:numPr>
+        <w:rPr>
+          <w:lang w:val="en-US"/>
+        </w:rPr>
+      </w:pPr>
+    </w:p>
+    <w:p>
+      <w:pPr>
+        <w:pStyle w:val="Heading1"/>
+        <w:rPr>
+          <w:lang w:val="en-US"/>
+        </w:rPr>
+      </w:pPr>
+      <w:r>
+        <w:rPr>
+          <w:lang w:val="en-US"/>
+        </w:rPr>
+        <w:t>PCB integration in 3D print</w:t>
+      </w:r>
+    </w:p>
+    <w:p>
+      <w:pPr>
         <w:pStyle w:val="Heading2"/>
         <w:rPr>
           <w:lang w:val="en-US"/>
@@ -25376,6 +25536,7 @@
         <w:rPr>
           <w:lang w:val="en-US"/>
         </w:rPr>
+        <w:lastRenderedPageBreak/>
         <w:t>Export PCB (wrap) layout from kiCad to Fusion360</w:t>
       </w:r>
     </w:p>
@@ -25408,7 +25569,6 @@
         <w:rPr>
           <w:noProof/>
         </w:rPr>
-        <w:lastRenderedPageBreak/>
         <w:drawing>
           <wp:inline distT="0" distB="0" distL="0" distR="0" wp14:anchorId="5CDDEB63" wp14:editId="489C29DA">
             <wp:extent cx="5495925" cy="6477000"/>
@@ -25560,6 +25720,7 @@
         <w:rPr>
           <w:lang w:val="en-US"/>
         </w:rPr>
+        <w:lastRenderedPageBreak/>
         <w:t>Order of design</w:t>
       </w:r>
     </w:p>
@@ -25596,7 +25757,6 @@
         <w:rPr>
           <w:lang w:val="en-US"/>
         </w:rPr>
-        <w:lastRenderedPageBreak/>
         <w:t>Import needed</w:t>
       </w:r>
     </w:p>
@@ -25649,7 +25809,7 @@
         </w:rPr>
         <w:t>3D printing</w:t>
       </w:r>
-      <w:bookmarkEnd w:id="14"/>
+      <w:bookmarkEnd w:id="13"/>
       <w:r>
         <w:rPr>
           <w:lang w:val="en-US"/>
@@ -25659,15 +25819,16 @@
     </w:p>
     <w:p>
       <w:pPr>
-        <w:rPr>
-          <w:lang w:val="en-US"/>
-        </w:rPr>
-      </w:pPr>
-      <w:r>
-        <w:rPr>
-          <w:lang w:val="en-US"/>
-        </w:rPr>
-        <w:t>Export as SVG</w:t>
+        <w:pStyle w:val="Heading2"/>
+        <w:rPr>
+          <w:lang w:val="en-US"/>
+        </w:rPr>
+      </w:pPr>
+      <w:r>
+        <w:rPr>
+          <w:lang w:val="en-US"/>
+        </w:rPr>
+        <w:t>Settings</w:t>
       </w:r>
     </w:p>
     <w:p>
@@ -25680,7 +25841,7 @@
         <w:rPr>
           <w:lang w:val="en-US"/>
         </w:rPr>
-        <w:t>Import with 0.096 as scaling factor (don’t know why)</w:t>
+        <w:t>Setup -&gt; Pad to mask clearance:</w:t>
       </w:r>
     </w:p>
     <w:p>
@@ -25689,22 +25850,15 @@
           <w:lang w:val="en-US"/>
         </w:rPr>
       </w:pPr>
-    </w:p>
-    <w:p>
-      <w:pPr>
-        <w:rPr>
-          <w:lang w:val="en-US"/>
-        </w:rPr>
-      </w:pPr>
       <w:r>
         <w:rPr>
           <w:noProof/>
         </w:rPr>
         <w:drawing>
-          <wp:inline distT="0" distB="0" distL="0" distR="0" wp14:anchorId="4085DB78" wp14:editId="6A4160C2">
-            <wp:extent cx="5695950" cy="6076950"/>
-            <wp:effectExtent l="0" t="0" r="0" b="0"/>
-            <wp:docPr id="6" name="Picture 6"/>
+          <wp:inline distT="0" distB="0" distL="0" distR="0" wp14:anchorId="52863AD3" wp14:editId="028B9296">
+            <wp:extent cx="3267075" cy="3133725"/>
+            <wp:effectExtent l="0" t="0" r="9525" b="9525"/>
+            <wp:docPr id="8" name="Picture 8"/>
             <wp:cNvGraphicFramePr>
               <a:graphicFrameLocks xmlns:a="http://schemas.openxmlformats.org/drawingml/2006/main" noChangeAspect="1"/>
             </wp:cNvGraphicFramePr>
@@ -25724,6 +25878,232 @@
                   <pic:spPr>
                     <a:xfrm>
                       <a:off x="0" y="0"/>
+                      <a:ext cx="3267075" cy="3133725"/>
+                    </a:xfrm>
+                    <a:prstGeom prst="rect">
+                      <a:avLst/>
+                    </a:prstGeom>
+                  </pic:spPr>
+                </pic:pic>
+              </a:graphicData>
+            </a:graphic>
+          </wp:inline>
+        </w:drawing>
+      </w:r>
+    </w:p>
+    <w:p>
+      <w:pPr>
+        <w:pStyle w:val="Heading2"/>
+        <w:rPr>
+          <w:lang w:val="en-US"/>
+        </w:rPr>
+      </w:pPr>
+      <w:r>
+        <w:rPr>
+          <w:lang w:val="en-US"/>
+        </w:rPr>
+        <w:t>Export to Gerber files</w:t>
+      </w:r>
+    </w:p>
+    <w:p>
+      <w:pPr>
+        <w:rPr>
+          <w:lang w:val="en-US"/>
+        </w:rPr>
+      </w:pPr>
+      <w:r>
+        <w:rPr>
+          <w:lang w:val="en-US"/>
+        </w:rPr>
+        <w:t xml:space="preserve">File -&gt; Plot </w:t>
+      </w:r>
+    </w:p>
+    <w:p>
+      <w:pPr>
+        <w:rPr>
+          <w:lang w:val="en-US"/>
+        </w:rPr>
+      </w:pPr>
+      <w:r>
+        <w:rPr>
+          <w:noProof/>
+        </w:rPr>
+        <w:lastRenderedPageBreak/>
+        <w:drawing>
+          <wp:inline distT="0" distB="0" distL="0" distR="0" wp14:anchorId="4A9547D9" wp14:editId="5BF220AE">
+            <wp:extent cx="5210175" cy="8531860"/>
+            <wp:effectExtent l="0" t="0" r="9525" b="2540"/>
+            <wp:docPr id="9" name="Picture 9"/>
+            <wp:cNvGraphicFramePr>
+              <a:graphicFrameLocks xmlns:a="http://schemas.openxmlformats.org/drawingml/2006/main" noChangeAspect="1"/>
+            </wp:cNvGraphicFramePr>
+            <a:graphic xmlns:a="http://schemas.openxmlformats.org/drawingml/2006/main">
+              <a:graphicData uri="http://schemas.openxmlformats.org/drawingml/2006/picture">
+                <pic:pic xmlns:pic="http://schemas.openxmlformats.org/drawingml/2006/picture">
+                  <pic:nvPicPr>
+                    <pic:cNvPr id="1" name=""/>
+                    <pic:cNvPicPr/>
+                  </pic:nvPicPr>
+                  <pic:blipFill>
+                    <a:blip r:embed="rId27"/>
+                    <a:stretch>
+                      <a:fillRect/>
+                    </a:stretch>
+                  </pic:blipFill>
+                  <pic:spPr>
+                    <a:xfrm>
+                      <a:off x="0" y="0"/>
+                      <a:ext cx="5210175" cy="8531860"/>
+                    </a:xfrm>
+                    <a:prstGeom prst="rect">
+                      <a:avLst/>
+                    </a:prstGeom>
+                  </pic:spPr>
+                </pic:pic>
+              </a:graphicData>
+            </a:graphic>
+          </wp:inline>
+        </w:drawing>
+      </w:r>
+    </w:p>
+    <w:p>
+      <w:pPr>
+        <w:rPr>
+          <w:lang w:val="en-US"/>
+        </w:rPr>
+      </w:pPr>
+      <w:r>
+        <w:rPr>
+          <w:lang w:val="en-US"/>
+        </w:rPr>
+        <w:lastRenderedPageBreak/>
+        <w:t>Drill holes:</w:t>
+      </w:r>
+    </w:p>
+    <w:p>
+      <w:pPr>
+        <w:rPr>
+          <w:lang w:val="en-US"/>
+        </w:rPr>
+      </w:pPr>
+      <w:r>
+        <w:rPr>
+          <w:noProof/>
+        </w:rPr>
+        <w:drawing>
+          <wp:inline distT="0" distB="0" distL="0" distR="0" wp14:anchorId="7C47A591" wp14:editId="3846A6C9">
+            <wp:extent cx="6120130" cy="4839335"/>
+            <wp:effectExtent l="0" t="0" r="0" b="0"/>
+            <wp:docPr id="11" name="Picture 11"/>
+            <wp:cNvGraphicFramePr>
+              <a:graphicFrameLocks xmlns:a="http://schemas.openxmlformats.org/drawingml/2006/main" noChangeAspect="1"/>
+            </wp:cNvGraphicFramePr>
+            <a:graphic xmlns:a="http://schemas.openxmlformats.org/drawingml/2006/main">
+              <a:graphicData uri="http://schemas.openxmlformats.org/drawingml/2006/picture">
+                <pic:pic xmlns:pic="http://schemas.openxmlformats.org/drawingml/2006/picture">
+                  <pic:nvPicPr>
+                    <pic:cNvPr id="1" name=""/>
+                    <pic:cNvPicPr/>
+                  </pic:nvPicPr>
+                  <pic:blipFill>
+                    <a:blip r:embed="rId28"/>
+                    <a:stretch>
+                      <a:fillRect/>
+                    </a:stretch>
+                  </pic:blipFill>
+                  <pic:spPr>
+                    <a:xfrm>
+                      <a:off x="0" y="0"/>
+                      <a:ext cx="6120130" cy="4839335"/>
+                    </a:xfrm>
+                    <a:prstGeom prst="rect">
+                      <a:avLst/>
+                    </a:prstGeom>
+                  </pic:spPr>
+                </pic:pic>
+              </a:graphicData>
+            </a:graphic>
+          </wp:inline>
+        </w:drawing>
+      </w:r>
+      <w:bookmarkStart w:id="14" w:name="_GoBack"/>
+      <w:bookmarkEnd w:id="14"/>
+    </w:p>
+    <w:p>
+      <w:pPr>
+        <w:rPr>
+          <w:lang w:val="en-US"/>
+        </w:rPr>
+      </w:pPr>
+    </w:p>
+    <w:p>
+      <w:pPr>
+        <w:rPr>
+          <w:lang w:val="en-US"/>
+        </w:rPr>
+      </w:pPr>
+      <w:r>
+        <w:rPr>
+          <w:lang w:val="en-US"/>
+        </w:rPr>
+        <w:t>Export as SVG</w:t>
+      </w:r>
+    </w:p>
+    <w:p>
+      <w:pPr>
+        <w:rPr>
+          <w:lang w:val="en-US"/>
+        </w:rPr>
+      </w:pPr>
+      <w:r>
+        <w:rPr>
+          <w:lang w:val="en-US"/>
+        </w:rPr>
+        <w:t>Import with 0.096 as scaling factor (don’t know why)</w:t>
+      </w:r>
+    </w:p>
+    <w:p>
+      <w:pPr>
+        <w:rPr>
+          <w:lang w:val="en-US"/>
+        </w:rPr>
+      </w:pPr>
+    </w:p>
+    <w:p>
+      <w:pPr>
+        <w:rPr>
+          <w:lang w:val="en-US"/>
+        </w:rPr>
+      </w:pPr>
+      <w:r>
+        <w:rPr>
+          <w:noProof/>
+        </w:rPr>
+        <w:lastRenderedPageBreak/>
+        <w:drawing>
+          <wp:inline distT="0" distB="0" distL="0" distR="0" wp14:anchorId="4085DB78" wp14:editId="6A4160C2">
+            <wp:extent cx="5695950" cy="6076950"/>
+            <wp:effectExtent l="0" t="0" r="0" b="0"/>
+            <wp:docPr id="6" name="Picture 6"/>
+            <wp:cNvGraphicFramePr>
+              <a:graphicFrameLocks xmlns:a="http://schemas.openxmlformats.org/drawingml/2006/main" noChangeAspect="1"/>
+            </wp:cNvGraphicFramePr>
+            <a:graphic xmlns:a="http://schemas.openxmlformats.org/drawingml/2006/main">
+              <a:graphicData uri="http://schemas.openxmlformats.org/drawingml/2006/picture">
+                <pic:pic xmlns:pic="http://schemas.openxmlformats.org/drawingml/2006/picture">
+                  <pic:nvPicPr>
+                    <pic:cNvPr id="1" name=""/>
+                    <pic:cNvPicPr/>
+                  </pic:nvPicPr>
+                  <pic:blipFill>
+                    <a:blip r:embed="rId29"/>
+                    <a:stretch>
+                      <a:fillRect/>
+                    </a:stretch>
+                  </pic:blipFill>
+                  <pic:spPr>
+                    <a:xfrm>
+                      <a:off x="0" y="0"/>
                       <a:ext cx="5695950" cy="6076950"/>
                     </a:xfrm>
                     <a:prstGeom prst="rect">
@@ -25776,7 +26156,7 @@
           <w:lang w:val="en-US" w:eastAsia="da-DK"/>
         </w:rPr>
       </w:pPr>
-      <w:hyperlink r:id="rId27" w:history="1">
+      <w:hyperlink r:id="rId30" w:history="1">
         <w:r>
           <w:rPr>
             <w:rStyle w:val="Hyperlink"/>
@@ -25844,6 +26224,7 @@
         <w:rPr>
           <w:lang w:val="en-US" w:eastAsia="da-DK"/>
         </w:rPr>
+        <w:lastRenderedPageBreak/>
         <w:t>This key expires on Thursday, February 7, 2019 2:49:02 AM PST.</w:t>
       </w:r>
     </w:p>
@@ -27609,7 +27990,7 @@
       </w:pPr>
     </w:pPrDefault>
   </w:docDefaults>
-  <w:latentStyles w:defLockedState="0" w:defUIPriority="99" w:defSemiHidden="0" w:defUnhideWhenUsed="0" w:defQFormat="0" w:count="375">
+  <w:latentStyles w:defLockedState="0" w:defUIPriority="99" w:defSemiHidden="0" w:defUnhideWhenUsed="0" w:defQFormat="0" w:count="376">
     <w:lsdException w:name="Normal" w:uiPriority="0" w:qFormat="1"/>
     <w:lsdException w:name="heading 1" w:uiPriority="9" w:qFormat="1"/>
     <w:lsdException w:name="heading 2" w:semiHidden="1" w:uiPriority="9" w:unhideWhenUsed="1" w:qFormat="1"/>
@@ -27985,6 +28366,7 @@
     <w:lsdException w:name="Smart Hyperlink" w:semiHidden="1" w:unhideWhenUsed="1"/>
     <w:lsdException w:name="Hashtag" w:semiHidden="1" w:unhideWhenUsed="1"/>
     <w:lsdException w:name="Unresolved Mention" w:semiHidden="1" w:unhideWhenUsed="1"/>
+    <w:lsdException w:name="Smart Link" w:semiHidden="1" w:unhideWhenUsed="1"/>
   </w:latentStyles>
   <w:style w:type="paragraph" w:default="1" w:styleId="Normal">
     <w:name w:val="Normal"/>
@@ -28898,7 +29280,7 @@
 </file>
 
 <file path=customXml/itemProps1.xml><?xml version="1.0" encoding="utf-8"?>
-<ds:datastoreItem xmlns:ds="http://schemas.openxmlformats.org/officeDocument/2006/customXml" ds:itemID="{ECFD3864-1BF9-40CF-8B0D-C5CC8D007C28}">
+<ds:datastoreItem xmlns:ds="http://schemas.openxmlformats.org/officeDocument/2006/customXml" ds:itemID="{76F14425-73D1-42F8-826C-CB1A93D23E29}">
   <ds:schemaRefs>
     <ds:schemaRef ds:uri="http://schemas.openxmlformats.org/officeDocument/2006/bibliography"/>
   </ds:schemaRefs>

</xml_diff>

<commit_message>
enable setting humidity limit from app.
</commit_message>
<xml_diff>
--- a/docs/Autoirrigation Configuration and development.docx
+++ b/docs/Autoirrigation Configuration and development.docx
@@ -3995,7 +3995,7 @@
                 <w:szCs w:val="16"/>
                 <w:lang w:val="en-US"/>
               </w:rPr>
-              <w:t>mainLoopDelay</w:t>
+              <w:t>humLimit</w:t>
             </w:r>
           </w:p>
         </w:tc>
@@ -4012,24 +4012,17 @@
                 <w:lang w:val="en-US"/>
               </w:rPr>
             </w:pPr>
-            <w:r>
-              <w:rPr>
-                <w:rFonts w:cstheme="minorHAnsi"/>
-                <w:sz w:val="16"/>
-                <w:szCs w:val="16"/>
-                <w:lang w:val="en-US"/>
-              </w:rPr>
-              <w:t>loop</w:t>
-            </w:r>
-            <w:r>
-              <w:rPr>
-                <w:rFonts w:cstheme="minorHAnsi"/>
-                <w:sz w:val="16"/>
-                <w:szCs w:val="16"/>
-                <w:lang w:val="en-US"/>
-              </w:rPr>
-              <w:t>Sec</w:t>
-            </w:r>
+            <w:bookmarkStart w:id="1" w:name="_GoBack"/>
+            <w:r>
+              <w:rPr>
+                <w:rFonts w:cstheme="minorHAnsi"/>
+                <w:sz w:val="16"/>
+                <w:szCs w:val="16"/>
+                <w:lang w:val="en-US"/>
+              </w:rPr>
+              <w:t>humLim</w:t>
+            </w:r>
+            <w:bookmarkEnd w:id="1"/>
           </w:p>
         </w:tc>
         <w:tc>
@@ -4066,17 +4059,23 @@
                 <w:rFonts w:cstheme="minorHAnsi"/>
                 <w:sz w:val="16"/>
                 <w:szCs w:val="16"/>
-                <w:lang w:val="en-US"/>
-              </w:rPr>
-            </w:pPr>
-            <w:r>
-              <w:rPr>
-                <w:rFonts w:cstheme="minorHAnsi"/>
-                <w:sz w:val="16"/>
-                <w:szCs w:val="16"/>
-                <w:lang w:val="en-US"/>
-              </w:rPr>
-              <w:t>Seconds</w:t>
+              </w:rPr>
+            </w:pPr>
+            <w:r>
+              <w:rPr>
+                <w:rFonts w:cstheme="minorHAnsi"/>
+                <w:sz w:val="16"/>
+                <w:szCs w:val="16"/>
+              </w:rPr>
+              <w:t>Pct humidity to trigger valve op</w:t>
+            </w:r>
+            <w:r>
+              <w:rPr>
+                <w:rFonts w:cstheme="minorHAnsi"/>
+                <w:sz w:val="16"/>
+                <w:szCs w:val="16"/>
+              </w:rPr>
+              <w:t>ening</w:t>
             </w:r>
           </w:p>
         </w:tc>
@@ -4092,7 +4091,6 @@
                 <w:rFonts w:cstheme="minorHAnsi"/>
                 <w:sz w:val="16"/>
                 <w:szCs w:val="16"/>
-                <w:lang w:val="en-US"/>
               </w:rPr>
             </w:pPr>
           </w:p>
@@ -4117,35 +4115,7 @@
                 <w:szCs w:val="16"/>
                 <w:lang w:val="en-US"/>
               </w:rPr>
-              <w:t>mode</w:t>
-            </w:r>
-          </w:p>
-          <w:p>
-            <w:pPr>
-              <w:rPr>
-                <w:rFonts w:cstheme="minorHAnsi"/>
-                <w:sz w:val="16"/>
-                <w:szCs w:val="16"/>
-                <w:lang w:val="en-US"/>
-              </w:rPr>
-            </w:pPr>
-            <w:r>
-              <w:rPr>
-                <w:rFonts w:cstheme="minorHAnsi"/>
-                <w:sz w:val="16"/>
-                <w:szCs w:val="16"/>
-                <w:lang w:val="en-US"/>
-              </w:rPr>
-              <w:t>measurementM</w:t>
-            </w:r>
-            <w:r>
-              <w:rPr>
-                <w:rFonts w:cstheme="minorHAnsi"/>
-                <w:sz w:val="16"/>
-                <w:szCs w:val="16"/>
-                <w:lang w:val="en-US"/>
-              </w:rPr>
-              <w:t>ode</w:t>
+              <w:t>mainLoopDelay</w:t>
             </w:r>
           </w:p>
         </w:tc>
@@ -4169,7 +4139,16 @@
                 <w:szCs w:val="16"/>
                 <w:lang w:val="en-US"/>
               </w:rPr>
-              <w:t>mode</w:t>
+              <w:t>loop</w:t>
+            </w:r>
+            <w:r>
+              <w:rPr>
+                <w:rFonts w:cstheme="minorHAnsi"/>
+                <w:sz w:val="16"/>
+                <w:szCs w:val="16"/>
+                <w:lang w:val="en-US"/>
+              </w:rPr>
+              <w:t>Sec</w:t>
             </w:r>
           </w:p>
         </w:tc>
@@ -4193,7 +4172,7 @@
                 <w:szCs w:val="16"/>
                 <w:lang w:val="en-US"/>
               </w:rPr>
-              <w:t>String</w:t>
+              <w:t>Int</w:t>
             </w:r>
           </w:p>
         </w:tc>
@@ -4217,36 +4196,7 @@
                 <w:szCs w:val="16"/>
                 <w:lang w:val="en-US"/>
               </w:rPr>
-              <w:t>“normal”</w:t>
-            </w:r>
-            <w:r>
-              <w:rPr>
-                <w:rFonts w:cstheme="minorHAnsi"/>
-                <w:sz w:val="16"/>
-                <w:szCs w:val="16"/>
-                <w:lang w:val="en-US"/>
-              </w:rPr>
-              <w:br/>
-              <w:t>“tuneSoilsensor”</w:t>
-            </w:r>
-          </w:p>
-          <w:p>
-            <w:pPr>
-              <w:rPr>
-                <w:rFonts w:cstheme="minorHAnsi"/>
-                <w:sz w:val="16"/>
-                <w:szCs w:val="16"/>
-                <w:lang w:val="en-US"/>
-              </w:rPr>
-            </w:pPr>
-            <w:r>
-              <w:rPr>
-                <w:rFonts w:cstheme="minorHAnsi"/>
-                <w:sz w:val="16"/>
-                <w:szCs w:val="16"/>
-                <w:lang w:val="en-US"/>
-              </w:rPr>
-              <w:t>“testhw”</w:t>
+              <w:t>Seconds</w:t>
             </w:r>
           </w:p>
         </w:tc>
@@ -4283,6 +4233,43 @@
                 <w:lang w:val="en-US"/>
               </w:rPr>
             </w:pPr>
+            <w:r>
+              <w:rPr>
+                <w:rFonts w:cstheme="minorHAnsi"/>
+                <w:sz w:val="16"/>
+                <w:szCs w:val="16"/>
+                <w:lang w:val="en-US"/>
+              </w:rPr>
+              <w:t>mode</w:t>
+            </w:r>
+          </w:p>
+          <w:p>
+            <w:pPr>
+              <w:rPr>
+                <w:rFonts w:cstheme="minorHAnsi"/>
+                <w:sz w:val="16"/>
+                <w:szCs w:val="16"/>
+                <w:lang w:val="en-US"/>
+              </w:rPr>
+            </w:pPr>
+            <w:r>
+              <w:rPr>
+                <w:rFonts w:cstheme="minorHAnsi"/>
+                <w:sz w:val="16"/>
+                <w:szCs w:val="16"/>
+                <w:lang w:val="en-US"/>
+              </w:rPr>
+              <w:t>measurementM</w:t>
+            </w:r>
+            <w:r>
+              <w:rPr>
+                <w:rFonts w:cstheme="minorHAnsi"/>
+                <w:sz w:val="16"/>
+                <w:szCs w:val="16"/>
+                <w:lang w:val="en-US"/>
+              </w:rPr>
+              <w:t>ode</w:t>
+            </w:r>
           </w:p>
         </w:tc>
         <w:tc>
@@ -4298,6 +4285,15 @@
                 <w:lang w:val="en-US"/>
               </w:rPr>
             </w:pPr>
+            <w:r>
+              <w:rPr>
+                <w:rFonts w:cstheme="minorHAnsi"/>
+                <w:sz w:val="16"/>
+                <w:szCs w:val="16"/>
+                <w:lang w:val="en-US"/>
+              </w:rPr>
+              <w:t>mode</w:t>
+            </w:r>
           </w:p>
         </w:tc>
         <w:tc>
@@ -4313,6 +4309,15 @@
                 <w:lang w:val="en-US"/>
               </w:rPr>
             </w:pPr>
+            <w:r>
+              <w:rPr>
+                <w:rFonts w:cstheme="minorHAnsi"/>
+                <w:sz w:val="16"/>
+                <w:szCs w:val="16"/>
+                <w:lang w:val="en-US"/>
+              </w:rPr>
+              <w:t>String</w:t>
+            </w:r>
           </w:p>
         </w:tc>
         <w:tc>
@@ -4328,6 +4333,44 @@
                 <w:lang w:val="en-US"/>
               </w:rPr>
             </w:pPr>
+            <w:r>
+              <w:rPr>
+                <w:rFonts w:cstheme="minorHAnsi"/>
+                <w:sz w:val="16"/>
+                <w:szCs w:val="16"/>
+                <w:lang w:val="en-US"/>
+              </w:rPr>
+              <w:t>“normal”</w:t>
+            </w:r>
+            <w:r>
+              <w:rPr>
+                <w:rFonts w:cstheme="minorHAnsi"/>
+                <w:sz w:val="16"/>
+                <w:szCs w:val="16"/>
+                <w:lang w:val="en-US"/>
+              </w:rPr>
+              <w:br/>
+              <w:t>“tuneSoilsensor”</w:t>
+            </w:r>
+          </w:p>
+          <w:p>
+            <w:pPr>
+              <w:rPr>
+                <w:rFonts w:cstheme="minorHAnsi"/>
+                <w:sz w:val="16"/>
+                <w:szCs w:val="16"/>
+                <w:lang w:val="en-US"/>
+              </w:rPr>
+            </w:pPr>
+            <w:r>
+              <w:rPr>
+                <w:rFonts w:cstheme="minorHAnsi"/>
+                <w:sz w:val="16"/>
+                <w:szCs w:val="16"/>
+                <w:lang w:val="en-US"/>
+              </w:rPr>
+              <w:t>“testhw”</w:t>
+            </w:r>
           </w:p>
         </w:tc>
       </w:tr>
@@ -4345,51 +4388,6 @@
                 <w:lang w:val="en-US"/>
               </w:rPr>
             </w:pPr>
-            <w:r>
-              <w:rPr>
-                <w:rFonts w:cstheme="minorHAnsi"/>
-                <w:sz w:val="16"/>
-                <w:szCs w:val="16"/>
-                <w:lang w:val="en-US"/>
-              </w:rPr>
-              <w:t>t</w:t>
-            </w:r>
-            <w:r>
-              <w:rPr>
-                <w:rFonts w:cstheme="minorHAnsi"/>
-                <w:sz w:val="16"/>
-                <w:szCs w:val="16"/>
-                <w:lang w:val="en-US"/>
-              </w:rPr>
-              <w:t>elemetry_</w:t>
-            </w:r>
-            <w:r>
-              <w:rPr>
-                <w:rFonts w:cstheme="minorHAnsi"/>
-                <w:sz w:val="16"/>
-                <w:szCs w:val="16"/>
-                <w:lang w:val="en-US"/>
-              </w:rPr>
-              <w:br/>
-            </w:r>
-            <w:r>
-              <w:rPr>
-                <w:rFonts w:cstheme="minorHAnsi"/>
-                <w:sz w:val="16"/>
-                <w:szCs w:val="16"/>
-                <w:lang w:val="en-US"/>
-              </w:rPr>
-              <w:t>c</w:t>
-            </w:r>
-            <w:r>
-              <w:rPr>
-                <w:rFonts w:cstheme="minorHAnsi"/>
-                <w:sz w:val="16"/>
-                <w:szCs w:val="16"/>
-                <w:lang w:val="en-US"/>
-              </w:rPr>
-              <w:t>urrent</w:t>
-            </w:r>
           </w:p>
         </w:tc>
         <w:tc>
@@ -4450,15 +4448,6 @@
                 <w:lang w:val="en-US"/>
               </w:rPr>
             </w:pPr>
-            <w:r>
-              <w:rPr>
-                <w:rFonts w:cstheme="minorHAnsi"/>
-                <w:sz w:val="16"/>
-                <w:szCs w:val="16"/>
-                <w:lang w:val="en-US"/>
-              </w:rPr>
-              <w:t>(last set of values received from device)</w:t>
-            </w:r>
           </w:p>
         </w:tc>
       </w:tr>
@@ -4479,6 +4468,51 @@
                 <w:lang w:val="en-US"/>
               </w:rPr>
             </w:pPr>
+            <w:r>
+              <w:rPr>
+                <w:rFonts w:cstheme="minorHAnsi"/>
+                <w:sz w:val="16"/>
+                <w:szCs w:val="16"/>
+                <w:lang w:val="en-US"/>
+              </w:rPr>
+              <w:t>t</w:t>
+            </w:r>
+            <w:r>
+              <w:rPr>
+                <w:rFonts w:cstheme="minorHAnsi"/>
+                <w:sz w:val="16"/>
+                <w:szCs w:val="16"/>
+                <w:lang w:val="en-US"/>
+              </w:rPr>
+              <w:t>elemetry_</w:t>
+            </w:r>
+            <w:r>
+              <w:rPr>
+                <w:rFonts w:cstheme="minorHAnsi"/>
+                <w:sz w:val="16"/>
+                <w:szCs w:val="16"/>
+                <w:lang w:val="en-US"/>
+              </w:rPr>
+              <w:br/>
+            </w:r>
+            <w:r>
+              <w:rPr>
+                <w:rFonts w:cstheme="minorHAnsi"/>
+                <w:sz w:val="16"/>
+                <w:szCs w:val="16"/>
+                <w:lang w:val="en-US"/>
+              </w:rPr>
+              <w:t>c</w:t>
+            </w:r>
+            <w:r>
+              <w:rPr>
+                <w:rFonts w:cstheme="minorHAnsi"/>
+                <w:sz w:val="16"/>
+                <w:szCs w:val="16"/>
+                <w:lang w:val="en-US"/>
+              </w:rPr>
+              <w:t>urrent</w:t>
+            </w:r>
           </w:p>
         </w:tc>
         <w:tc>
@@ -4494,15 +4528,6 @@
                 <w:lang w:val="en-US"/>
               </w:rPr>
             </w:pPr>
-            <w:r>
-              <w:rPr>
-                <w:rFonts w:cstheme="minorHAnsi"/>
-                <w:sz w:val="16"/>
-                <w:szCs w:val="16"/>
-                <w:lang w:val="en-US"/>
-              </w:rPr>
-              <w:t>Vcc</w:t>
-            </w:r>
           </w:p>
         </w:tc>
         <w:tc>
@@ -4518,15 +4543,6 @@
                 <w:lang w:val="en-US"/>
               </w:rPr>
             </w:pPr>
-            <w:r>
-              <w:rPr>
-                <w:rFonts w:cstheme="minorHAnsi"/>
-                <w:sz w:val="16"/>
-                <w:szCs w:val="16"/>
-                <w:lang w:val="en-US"/>
-              </w:rPr>
-              <w:t>Vcc</w:t>
-            </w:r>
           </w:p>
         </w:tc>
         <w:tc>
@@ -4542,15 +4558,6 @@
                 <w:lang w:val="en-US"/>
               </w:rPr>
             </w:pPr>
-            <w:r>
-              <w:rPr>
-                <w:rFonts w:cstheme="minorHAnsi"/>
-                <w:sz w:val="16"/>
-                <w:szCs w:val="16"/>
-                <w:lang w:val="en-US"/>
-              </w:rPr>
-              <w:t>float</w:t>
-            </w:r>
           </w:p>
         </w:tc>
         <w:tc>
@@ -4573,7 +4580,7 @@
                 <w:szCs w:val="16"/>
                 <w:lang w:val="en-US"/>
               </w:rPr>
-              <w:t>Measured battery voltage (provided measurement mode is “battery voltage”)</w:t>
+              <w:t>(last set of values received from device)</w:t>
             </w:r>
           </w:p>
         </w:tc>
@@ -4614,7 +4621,7 @@
                 <w:szCs w:val="16"/>
                 <w:lang w:val="en-US"/>
               </w:rPr>
-              <w:t>humidity</w:t>
+              <w:t>Vcc</w:t>
             </w:r>
           </w:p>
         </w:tc>
@@ -4638,7 +4645,7 @@
                 <w:szCs w:val="16"/>
                 <w:lang w:val="en-US"/>
               </w:rPr>
-              <w:t>Hum</w:t>
+              <w:t>Vcc</w:t>
             </w:r>
           </w:p>
         </w:tc>
@@ -4686,7 +4693,7 @@
                 <w:szCs w:val="16"/>
                 <w:lang w:val="en-US"/>
               </w:rPr>
-              <w:t>Measured humidity (provided measurement mode is “humidity”)</w:t>
+              <w:t>Measured battery voltage (provided measurement mode is “battery voltage”)</w:t>
             </w:r>
           </w:p>
         </w:tc>
@@ -4730,7 +4737,7 @@
                 <w:szCs w:val="16"/>
                 <w:lang w:val="en-US"/>
               </w:rPr>
-              <w:t>lastAnalogueReading</w:t>
+              <w:t>humidity</w:t>
             </w:r>
           </w:p>
         </w:tc>
@@ -4754,7 +4761,7 @@
                 <w:szCs w:val="16"/>
                 <w:lang w:val="en-US"/>
               </w:rPr>
-              <w:t>lastAnalog</w:t>
+              <w:t>Hum</w:t>
             </w:r>
           </w:p>
         </w:tc>
@@ -4778,7 +4785,7 @@
                 <w:szCs w:val="16"/>
                 <w:lang w:val="en-US"/>
               </w:rPr>
-              <w:t>int</w:t>
+              <w:t>float</w:t>
             </w:r>
           </w:p>
         </w:tc>
@@ -4802,16 +4809,7 @@
                 <w:szCs w:val="16"/>
                 <w:lang w:val="en-US"/>
               </w:rPr>
-              <w:t xml:space="preserve">Voltage </w:t>
-            </w:r>
-            <w:r>
-              <w:rPr>
-                <w:rFonts w:cstheme="minorHAnsi"/>
-                <w:sz w:val="16"/>
-                <w:szCs w:val="16"/>
-                <w:lang w:val="en-US"/>
-              </w:rPr>
-              <w:t>Raw reading (0-1023)</w:t>
+              <w:t>Measured humidity (provided measurement mode is “humidity”)</w:t>
             </w:r>
           </w:p>
         </w:tc>
@@ -4842,16 +4840,17 @@
                 <w:rFonts w:cstheme="minorHAnsi"/>
                 <w:sz w:val="16"/>
                 <w:szCs w:val="16"/>
-              </w:rPr>
-            </w:pPr>
-            <w:r>
-              <w:rPr>
-                <w:rFonts w:cstheme="minorHAnsi"/>
-                <w:sz w:val="16"/>
-                <w:szCs w:val="16"/>
-                <w:lang w:val="en-US"/>
-              </w:rPr>
-              <w:t>lastOpenTimestamp</w:t>
+                <w:lang w:val="en-US"/>
+              </w:rPr>
+            </w:pPr>
+            <w:r>
+              <w:rPr>
+                <w:rFonts w:cstheme="minorHAnsi"/>
+                <w:sz w:val="16"/>
+                <w:szCs w:val="16"/>
+                <w:lang w:val="en-US"/>
+              </w:rPr>
+              <w:t>lastAnalogueReading</w:t>
             </w:r>
           </w:p>
         </w:tc>
@@ -4865,15 +4864,17 @@
                 <w:rFonts w:cstheme="minorHAnsi"/>
                 <w:sz w:val="16"/>
                 <w:szCs w:val="16"/>
-              </w:rPr>
-            </w:pPr>
-            <w:r>
-              <w:rPr>
-                <w:rFonts w:cstheme="minorHAnsi"/>
-                <w:sz w:val="16"/>
-                <w:szCs w:val="16"/>
-              </w:rPr>
-              <w:t>lastOpen</w:t>
+                <w:lang w:val="en-US"/>
+              </w:rPr>
+            </w:pPr>
+            <w:r>
+              <w:rPr>
+                <w:rFonts w:cstheme="minorHAnsi"/>
+                <w:sz w:val="16"/>
+                <w:szCs w:val="16"/>
+                <w:lang w:val="en-US"/>
+              </w:rPr>
+              <w:t>lastAnalog</w:t>
             </w:r>
           </w:p>
         </w:tc>
@@ -4887,16 +4888,17 @@
                 <w:rFonts w:cstheme="minorHAnsi"/>
                 <w:sz w:val="16"/>
                 <w:szCs w:val="16"/>
-              </w:rPr>
-            </w:pPr>
-            <w:r>
-              <w:rPr>
-                <w:rFonts w:cstheme="minorHAnsi"/>
-                <w:sz w:val="16"/>
-                <w:szCs w:val="16"/>
-                <w:lang w:val="en-US"/>
-              </w:rPr>
-              <w:t>String</w:t>
+                <w:lang w:val="en-US"/>
+              </w:rPr>
+            </w:pPr>
+            <w:r>
+              <w:rPr>
+                <w:rFonts w:cstheme="minorHAnsi"/>
+                <w:sz w:val="16"/>
+                <w:szCs w:val="16"/>
+                <w:lang w:val="en-US"/>
+              </w:rPr>
+              <w:t>int</w:t>
             </w:r>
           </w:p>
         </w:tc>
@@ -4910,8 +4912,27 @@
                 <w:rFonts w:cstheme="minorHAnsi"/>
                 <w:sz w:val="16"/>
                 <w:szCs w:val="16"/>
-              </w:rPr>
-            </w:pPr>
+                <w:lang w:val="en-US"/>
+              </w:rPr>
+            </w:pPr>
+            <w:r>
+              <w:rPr>
+                <w:rFonts w:cstheme="minorHAnsi"/>
+                <w:sz w:val="16"/>
+                <w:szCs w:val="16"/>
+                <w:lang w:val="en-US"/>
+              </w:rPr>
+              <w:t xml:space="preserve">Voltage </w:t>
+            </w:r>
+            <w:r>
+              <w:rPr>
+                <w:rFonts w:cstheme="minorHAnsi"/>
+                <w:sz w:val="16"/>
+                <w:szCs w:val="16"/>
+                <w:lang w:val="en-US"/>
+              </w:rPr>
+              <w:t>Raw reading (0-1023)</w:t>
+            </w:r>
           </w:p>
         </w:tc>
       </w:tr>
@@ -4929,6 +4950,7 @@
                 <w:rFonts w:cstheme="minorHAnsi"/>
                 <w:sz w:val="16"/>
                 <w:szCs w:val="16"/>
+                <w:lang w:val="en-US"/>
               </w:rPr>
             </w:pPr>
           </w:p>
@@ -4952,7 +4974,7 @@
                 <w:szCs w:val="16"/>
                 <w:lang w:val="en-US"/>
               </w:rPr>
-              <w:t>timestamp</w:t>
+              <w:t>lastOpenTimestamp</w:t>
             </w:r>
           </w:p>
         </w:tc>
@@ -4973,9 +4995,8 @@
                 <w:rFonts w:cstheme="minorHAnsi"/>
                 <w:sz w:val="16"/>
                 <w:szCs w:val="16"/>
-                <w:lang w:val="en-US"/>
-              </w:rPr>
-              <w:t>timestamp</w:t>
+              </w:rPr>
+              <w:t>lastOpen</w:t>
             </w:r>
           </w:p>
         </w:tc>
@@ -4998,7 +5019,7 @@
                 <w:szCs w:val="16"/>
                 <w:lang w:val="en-US"/>
               </w:rPr>
-              <w:t>long</w:t>
+              <w:t>String</w:t>
             </w:r>
           </w:p>
         </w:tc>
@@ -5012,36 +5033,8 @@
                 <w:rFonts w:cstheme="minorHAnsi"/>
                 <w:sz w:val="16"/>
                 <w:szCs w:val="16"/>
-                <w:lang w:val="en-US"/>
-              </w:rPr>
-            </w:pPr>
-            <w:r>
-              <w:rPr>
-                <w:rFonts w:cstheme="minorHAnsi"/>
-                <w:sz w:val="16"/>
-                <w:szCs w:val="16"/>
-                <w:lang w:val="en-US"/>
-              </w:rPr>
-              <w:t>ms since 1970.</w:t>
-            </w:r>
-            <w:r>
-              <w:rPr>
-                <w:rFonts w:cstheme="minorHAnsi"/>
-                <w:sz w:val="16"/>
-                <w:szCs w:val="16"/>
-                <w:lang w:val="en-US"/>
-              </w:rPr>
-              <w:br/>
-            </w:r>
-            <w:r>
-              <w:rPr>
-                <w:rFonts w:cstheme="minorHAnsi"/>
-                <w:sz w:val="16"/>
-                <w:szCs w:val="16"/>
-                <w:lang w:val="en-US"/>
-              </w:rPr>
-              <w:t>Assigned on Firebase server side</w:t>
-            </w:r>
+              </w:rPr>
+            </w:pPr>
           </w:p>
         </w:tc>
       </w:tr>
@@ -5056,7 +5049,6 @@
                 <w:rFonts w:cstheme="minorHAnsi"/>
                 <w:sz w:val="16"/>
                 <w:szCs w:val="16"/>
-                <w:lang w:val="en-US"/>
               </w:rPr>
             </w:pPr>
           </w:p>
@@ -5080,7 +5072,7 @@
                 <w:szCs w:val="16"/>
                 <w:lang w:val="en-US"/>
               </w:rPr>
-              <w:t>valveState</w:t>
+              <w:t>timestamp</w:t>
             </w:r>
           </w:p>
         </w:tc>
@@ -5101,8 +5093,9 @@
                 <w:rFonts w:cstheme="minorHAnsi"/>
                 <w:sz w:val="16"/>
                 <w:szCs w:val="16"/>
-              </w:rPr>
-              <w:t>vlvState</w:t>
+                <w:lang w:val="en-US"/>
+              </w:rPr>
+              <w:t>timestamp</w:t>
             </w:r>
           </w:p>
         </w:tc>
@@ -5125,7 +5118,7 @@
                 <w:szCs w:val="16"/>
                 <w:lang w:val="en-US"/>
               </w:rPr>
-              <w:t>int</w:t>
+              <w:t>long</w:t>
             </w:r>
           </w:p>
         </w:tc>
@@ -5139,8 +5132,36 @@
                 <w:rFonts w:cstheme="minorHAnsi"/>
                 <w:sz w:val="16"/>
                 <w:szCs w:val="16"/>
-              </w:rPr>
-            </w:pPr>
+                <w:lang w:val="en-US"/>
+              </w:rPr>
+            </w:pPr>
+            <w:r>
+              <w:rPr>
+                <w:rFonts w:cstheme="minorHAnsi"/>
+                <w:sz w:val="16"/>
+                <w:szCs w:val="16"/>
+                <w:lang w:val="en-US"/>
+              </w:rPr>
+              <w:t>ms since 1970.</w:t>
+            </w:r>
+            <w:r>
+              <w:rPr>
+                <w:rFonts w:cstheme="minorHAnsi"/>
+                <w:sz w:val="16"/>
+                <w:szCs w:val="16"/>
+                <w:lang w:val="en-US"/>
+              </w:rPr>
+              <w:br/>
+            </w:r>
+            <w:r>
+              <w:rPr>
+                <w:rFonts w:cstheme="minorHAnsi"/>
+                <w:sz w:val="16"/>
+                <w:szCs w:val="16"/>
+                <w:lang w:val="en-US"/>
+              </w:rPr>
+              <w:t>Assigned on Firebase server side</w:t>
+            </w:r>
           </w:p>
         </w:tc>
       </w:tr>
@@ -5158,6 +5179,7 @@
                 <w:rFonts w:cstheme="minorHAnsi"/>
                 <w:sz w:val="16"/>
                 <w:szCs w:val="16"/>
+                <w:lang w:val="en-US"/>
               </w:rPr>
             </w:pPr>
           </w:p>
@@ -5181,7 +5203,7 @@
                 <w:szCs w:val="16"/>
                 <w:lang w:val="en-US"/>
               </w:rPr>
-              <w:t>wifi</w:t>
+              <w:t>valveState</w:t>
             </w:r>
           </w:p>
         </w:tc>
@@ -5203,7 +5225,7 @@
                 <w:sz w:val="16"/>
                 <w:szCs w:val="16"/>
               </w:rPr>
-              <w:t>Wifi</w:t>
+              <w:t>vlvState</w:t>
             </w:r>
           </w:p>
         </w:tc>
@@ -5242,14 +5264,6 @@
                 <w:szCs w:val="16"/>
               </w:rPr>
             </w:pPr>
-            <w:r>
-              <w:rPr>
-                <w:rFonts w:cstheme="minorHAnsi"/>
-                <w:sz w:val="16"/>
-                <w:szCs w:val="16"/>
-              </w:rPr>
-              <w:t>Wifi signal strength</w:t>
-            </w:r>
           </w:p>
         </w:tc>
       </w:tr>
@@ -5264,27 +5278,8 @@
                 <w:rFonts w:cstheme="minorHAnsi"/>
                 <w:sz w:val="16"/>
                 <w:szCs w:val="16"/>
-                <w:lang w:val="en-US"/>
-              </w:rPr>
-            </w:pPr>
-            <w:r>
-              <w:rPr>
-                <w:rFonts w:cstheme="minorHAnsi"/>
-                <w:sz w:val="16"/>
-                <w:szCs w:val="16"/>
-                <w:lang w:val="en-US"/>
-              </w:rPr>
-              <w:t>t</w:t>
-            </w:r>
-            <w:r>
-              <w:rPr>
-                <w:rFonts w:cstheme="minorHAnsi"/>
-                <w:sz w:val="16"/>
-                <w:szCs w:val="16"/>
-                <w:lang w:val="en-US"/>
-              </w:rPr>
-              <w:t xml:space="preserve">elemetry </w:t>
-            </w:r>
+              </w:rPr>
+            </w:pPr>
           </w:p>
         </w:tc>
         <w:tc>
@@ -5297,9 +5292,17 @@
                 <w:rFonts w:cstheme="minorHAnsi"/>
                 <w:sz w:val="16"/>
                 <w:szCs w:val="16"/>
-                <w:lang w:val="en-US"/>
-              </w:rPr>
-            </w:pPr>
+              </w:rPr>
+            </w:pPr>
+            <w:r>
+              <w:rPr>
+                <w:rFonts w:cstheme="minorHAnsi"/>
+                <w:sz w:val="16"/>
+                <w:szCs w:val="16"/>
+                <w:lang w:val="en-US"/>
+              </w:rPr>
+              <w:t>wifi</w:t>
+            </w:r>
           </w:p>
         </w:tc>
         <w:tc>
@@ -5312,9 +5315,16 @@
                 <w:rFonts w:cstheme="minorHAnsi"/>
                 <w:sz w:val="16"/>
                 <w:szCs w:val="16"/>
-                <w:lang w:val="en-US"/>
-              </w:rPr>
-            </w:pPr>
+              </w:rPr>
+            </w:pPr>
+            <w:r>
+              <w:rPr>
+                <w:rFonts w:cstheme="minorHAnsi"/>
+                <w:sz w:val="16"/>
+                <w:szCs w:val="16"/>
+              </w:rPr>
+              <w:t>Wifi</w:t>
+            </w:r>
           </w:p>
         </w:tc>
         <w:tc>
@@ -5327,9 +5337,17 @@
                 <w:rFonts w:cstheme="minorHAnsi"/>
                 <w:sz w:val="16"/>
                 <w:szCs w:val="16"/>
-                <w:lang w:val="en-US"/>
-              </w:rPr>
-            </w:pPr>
+              </w:rPr>
+            </w:pPr>
+            <w:r>
+              <w:rPr>
+                <w:rFonts w:cstheme="minorHAnsi"/>
+                <w:sz w:val="16"/>
+                <w:szCs w:val="16"/>
+                <w:lang w:val="en-US"/>
+              </w:rPr>
+              <w:t>int</w:t>
+            </w:r>
           </w:p>
         </w:tc>
         <w:tc>
@@ -5342,17 +5360,15 @@
                 <w:rFonts w:cstheme="minorHAnsi"/>
                 <w:sz w:val="16"/>
                 <w:szCs w:val="16"/>
-                <w:lang w:val="en-US"/>
-              </w:rPr>
-            </w:pPr>
-            <w:r>
-              <w:rPr>
-                <w:rFonts w:cstheme="minorHAnsi"/>
-                <w:sz w:val="16"/>
-                <w:szCs w:val="16"/>
-                <w:lang w:val="en-US"/>
-              </w:rPr>
-              <w:t>all values received from device. One entry per timestamp</w:t>
+              </w:rPr>
+            </w:pPr>
+            <w:r>
+              <w:rPr>
+                <w:rFonts w:cstheme="minorHAnsi"/>
+                <w:sz w:val="16"/>
+                <w:szCs w:val="16"/>
+              </w:rPr>
+              <w:t>Wifi signal strength</w:t>
             </w:r>
           </w:p>
         </w:tc>
@@ -5374,6 +5390,24 @@
                 <w:lang w:val="en-US"/>
               </w:rPr>
             </w:pPr>
+            <w:r>
+              <w:rPr>
+                <w:rFonts w:cstheme="minorHAnsi"/>
+                <w:sz w:val="16"/>
+                <w:szCs w:val="16"/>
+                <w:lang w:val="en-US"/>
+              </w:rPr>
+              <w:t>t</w:t>
+            </w:r>
+            <w:r>
+              <w:rPr>
+                <w:rFonts w:cstheme="minorHAnsi"/>
+                <w:sz w:val="16"/>
+                <w:szCs w:val="16"/>
+                <w:lang w:val="en-US"/>
+              </w:rPr>
+              <w:t xml:space="preserve">elemetry </w:t>
+            </w:r>
           </w:p>
         </w:tc>
         <w:tc>
@@ -5389,15 +5423,6 @@
                 <w:lang w:val="en-US"/>
               </w:rPr>
             </w:pPr>
-            <w:r>
-              <w:rPr>
-                <w:rFonts w:cstheme="minorHAnsi"/>
-                <w:sz w:val="16"/>
-                <w:szCs w:val="16"/>
-                <w:lang w:val="en-US"/>
-              </w:rPr>
-              <w:t xml:space="preserve">Equal to Telemetry_Current </w:t>
-            </w:r>
           </w:p>
         </w:tc>
         <w:tc>
@@ -5443,6 +5468,15 @@
                 <w:lang w:val="en-US"/>
               </w:rPr>
             </w:pPr>
+            <w:r>
+              <w:rPr>
+                <w:rFonts w:cstheme="minorHAnsi"/>
+                <w:sz w:val="16"/>
+                <w:szCs w:val="16"/>
+                <w:lang w:val="en-US"/>
+              </w:rPr>
+              <w:t>all values received from device. One entry per timestamp</w:t>
+            </w:r>
           </w:p>
         </w:tc>
       </w:tr>
@@ -5460,22 +5494,6 @@
                 <w:lang w:val="en-US"/>
               </w:rPr>
             </w:pPr>
-            <w:r>
-              <w:rPr>
-                <w:rFonts w:cstheme="minorHAnsi"/>
-                <w:sz w:val="16"/>
-                <w:szCs w:val="16"/>
-              </w:rPr>
-              <w:t>l</w:t>
-            </w:r>
-            <w:r>
-              <w:rPr>
-                <w:rFonts w:cstheme="minorHAnsi"/>
-                <w:sz w:val="16"/>
-                <w:szCs w:val="16"/>
-              </w:rPr>
-              <w:t>og</w:t>
-            </w:r>
           </w:p>
         </w:tc>
         <w:tc>
@@ -5488,8 +5506,18 @@
                 <w:rFonts w:cstheme="minorHAnsi"/>
                 <w:sz w:val="16"/>
                 <w:szCs w:val="16"/>
-              </w:rPr>
-            </w:pPr>
+                <w:lang w:val="en-US"/>
+              </w:rPr>
+            </w:pPr>
+            <w:r>
+              <w:rPr>
+                <w:rFonts w:cstheme="minorHAnsi"/>
+                <w:sz w:val="16"/>
+                <w:szCs w:val="16"/>
+                <w:lang w:val="en-US"/>
+              </w:rPr>
+              <w:t xml:space="preserve">Equal to Telemetry_Current </w:t>
+            </w:r>
           </w:p>
         </w:tc>
         <w:tc>
@@ -5502,6 +5530,7 @@
                 <w:rFonts w:cstheme="minorHAnsi"/>
                 <w:sz w:val="16"/>
                 <w:szCs w:val="16"/>
+                <w:lang w:val="en-US"/>
               </w:rPr>
             </w:pPr>
           </w:p>
@@ -5516,6 +5545,7 @@
                 <w:rFonts w:cstheme="minorHAnsi"/>
                 <w:sz w:val="16"/>
                 <w:szCs w:val="16"/>
+                <w:lang w:val="en-US"/>
               </w:rPr>
             </w:pPr>
           </w:p>
@@ -5530,6 +5560,7 @@
                 <w:rFonts w:cstheme="minorHAnsi"/>
                 <w:sz w:val="16"/>
                 <w:szCs w:val="16"/>
+                <w:lang w:val="en-US"/>
               </w:rPr>
             </w:pPr>
           </w:p>
@@ -5549,8 +5580,25 @@
                 <w:rFonts w:cstheme="minorHAnsi"/>
                 <w:sz w:val="16"/>
                 <w:szCs w:val="16"/>
-              </w:rPr>
-            </w:pPr>
+                <w:lang w:val="en-US"/>
+              </w:rPr>
+            </w:pPr>
+            <w:r>
+              <w:rPr>
+                <w:rFonts w:cstheme="minorHAnsi"/>
+                <w:sz w:val="16"/>
+                <w:szCs w:val="16"/>
+              </w:rPr>
+              <w:t>l</w:t>
+            </w:r>
+            <w:r>
+              <w:rPr>
+                <w:rFonts w:cstheme="minorHAnsi"/>
+                <w:sz w:val="16"/>
+                <w:szCs w:val="16"/>
+              </w:rPr>
+              <w:t>og</w:t>
+            </w:r>
           </w:p>
         </w:tc>
         <w:tc>
@@ -5565,22 +5613,6 @@
                 <w:szCs w:val="16"/>
               </w:rPr>
             </w:pPr>
-            <w:r>
-              <w:rPr>
-                <w:rFonts w:cstheme="minorHAnsi"/>
-                <w:sz w:val="16"/>
-                <w:szCs w:val="16"/>
-              </w:rPr>
-              <w:t>t</w:t>
-            </w:r>
-            <w:r>
-              <w:rPr>
-                <w:rFonts w:cstheme="minorHAnsi"/>
-                <w:sz w:val="16"/>
-                <w:szCs w:val="16"/>
-              </w:rPr>
-              <w:t>ime</w:t>
-            </w:r>
           </w:p>
         </w:tc>
         <w:tc>
@@ -5595,14 +5627,6 @@
                 <w:szCs w:val="16"/>
               </w:rPr>
             </w:pPr>
-            <w:r>
-              <w:rPr>
-                <w:rFonts w:cstheme="minorHAnsi"/>
-                <w:sz w:val="16"/>
-                <w:szCs w:val="16"/>
-              </w:rPr>
-              <w:t>ts</w:t>
-            </w:r>
           </w:p>
         </w:tc>
         <w:tc>
@@ -5635,6 +5659,105 @@
         </w:tc>
       </w:tr>
       <w:tr>
+        <w:tc>
+          <w:tcPr>
+            <w:tcW w:w="1129" w:type="dxa"/>
+          </w:tcPr>
+          <w:p>
+            <w:pPr>
+              <w:rPr>
+                <w:rFonts w:cstheme="minorHAnsi"/>
+                <w:sz w:val="16"/>
+                <w:szCs w:val="16"/>
+              </w:rPr>
+            </w:pPr>
+          </w:p>
+        </w:tc>
+        <w:tc>
+          <w:tcPr>
+            <w:tcW w:w="2127" w:type="dxa"/>
+          </w:tcPr>
+          <w:p>
+            <w:pPr>
+              <w:rPr>
+                <w:rFonts w:cstheme="minorHAnsi"/>
+                <w:sz w:val="16"/>
+                <w:szCs w:val="16"/>
+              </w:rPr>
+            </w:pPr>
+            <w:r>
+              <w:rPr>
+                <w:rFonts w:cstheme="minorHAnsi"/>
+                <w:sz w:val="16"/>
+                <w:szCs w:val="16"/>
+              </w:rPr>
+              <w:t>t</w:t>
+            </w:r>
+            <w:r>
+              <w:rPr>
+                <w:rFonts w:cstheme="minorHAnsi"/>
+                <w:sz w:val="16"/>
+                <w:szCs w:val="16"/>
+              </w:rPr>
+              <w:t>ime</w:t>
+            </w:r>
+          </w:p>
+        </w:tc>
+        <w:tc>
+          <w:tcPr>
+            <w:tcW w:w="1417" w:type="dxa"/>
+          </w:tcPr>
+          <w:p>
+            <w:pPr>
+              <w:rPr>
+                <w:rFonts w:cstheme="minorHAnsi"/>
+                <w:sz w:val="16"/>
+                <w:szCs w:val="16"/>
+              </w:rPr>
+            </w:pPr>
+            <w:r>
+              <w:rPr>
+                <w:rFonts w:cstheme="minorHAnsi"/>
+                <w:sz w:val="16"/>
+                <w:szCs w:val="16"/>
+              </w:rPr>
+              <w:t>ts</w:t>
+            </w:r>
+          </w:p>
+        </w:tc>
+        <w:tc>
+          <w:tcPr>
+            <w:tcW w:w="851" w:type="dxa"/>
+          </w:tcPr>
+          <w:p>
+            <w:pPr>
+              <w:rPr>
+                <w:rFonts w:cstheme="minorHAnsi"/>
+                <w:sz w:val="16"/>
+                <w:szCs w:val="16"/>
+              </w:rPr>
+            </w:pPr>
+          </w:p>
+        </w:tc>
+        <w:tc>
+          <w:tcPr>
+            <w:tcW w:w="4104" w:type="dxa"/>
+          </w:tcPr>
+          <w:p>
+            <w:pPr>
+              <w:rPr>
+                <w:rFonts w:cstheme="minorHAnsi"/>
+                <w:sz w:val="16"/>
+                <w:szCs w:val="16"/>
+              </w:rPr>
+            </w:pPr>
+          </w:p>
+        </w:tc>
+      </w:tr>
+      <w:tr>
+        <w:trPr>
+          <w:cnfStyle w:val="000000100000" w:firstRow="0" w:lastRow="0" w:firstColumn="0" w:lastColumn="0" w:oddVBand="0" w:evenVBand="0" w:oddHBand="1" w:evenHBand="0" w:firstRowFirstColumn="0" w:firstRowLastColumn="0" w:lastRowFirstColumn="0" w:lastRowLastColumn="0"/>
+        </w:trPr>
         <w:tc>
           <w:tcPr>
             <w:tcW w:w="1129" w:type="dxa"/>
@@ -7077,14 +7200,14 @@
       <w:pPr>
         <w:pStyle w:val="Heading2"/>
       </w:pPr>
-      <w:bookmarkStart w:id="1" w:name="_Toc429038"/>
+      <w:bookmarkStart w:id="2" w:name="_Toc429038"/>
       <w:r>
         <w:t xml:space="preserve">Configuration of </w:t>
       </w:r>
       <w:r>
         <w:t>Google Cloud</w:t>
       </w:r>
-      <w:bookmarkEnd w:id="1"/>
+      <w:bookmarkEnd w:id="2"/>
     </w:p>
     <w:p>
       <w:pPr>
@@ -7734,7 +7857,7 @@
       <w:pPr>
         <w:pStyle w:val="Heading3"/>
       </w:pPr>
-      <w:bookmarkStart w:id="2" w:name="_Toc429039"/>
+      <w:bookmarkStart w:id="3" w:name="_Toc429039"/>
       <w:r>
         <w:lastRenderedPageBreak/>
         <w:t>Commands</w:t>
@@ -7742,7 +7865,7 @@
       <w:r>
         <w:t xml:space="preserve"> for creation</w:t>
       </w:r>
-      <w:bookmarkEnd w:id="2"/>
+      <w:bookmarkEnd w:id="3"/>
     </w:p>
     <w:p>
       <w:pPr>
@@ -11848,14 +11971,14 @@
       <w:pPr>
         <w:pStyle w:val="Heading3"/>
       </w:pPr>
-      <w:bookmarkStart w:id="3" w:name="_Toc429040"/>
+      <w:bookmarkStart w:id="4" w:name="_Toc429040"/>
       <w:r>
         <w:t>C</w:t>
       </w:r>
       <w:r>
         <w:t>ommands compatible with Arduino Google Cloud library</w:t>
       </w:r>
-      <w:bookmarkEnd w:id="3"/>
+      <w:bookmarkEnd w:id="4"/>
     </w:p>
     <w:p>
       <w:pPr>
@@ -11885,14 +12008,14 @@
           <w:lang w:val="en-US"/>
         </w:rPr>
       </w:pPr>
-      <w:bookmarkStart w:id="4" w:name="_Toc429041"/>
+      <w:bookmarkStart w:id="5" w:name="_Toc429041"/>
       <w:r>
         <w:rPr>
           <w:lang w:val="en-US"/>
         </w:rPr>
         <w:t>Configuration of BigQuery</w:t>
       </w:r>
-      <w:bookmarkEnd w:id="4"/>
+      <w:bookmarkEnd w:id="5"/>
     </w:p>
     <w:p>
       <w:pPr>
@@ -12652,14 +12775,14 @@
           <w:lang w:val="en-US"/>
         </w:rPr>
       </w:pPr>
-      <w:bookmarkStart w:id="5" w:name="_Toc429042"/>
+      <w:bookmarkStart w:id="6" w:name="_Toc429042"/>
       <w:r>
         <w:rPr>
           <w:lang w:val="en-US"/>
         </w:rPr>
         <w:t>Configuration of Firebase</w:t>
       </w:r>
-      <w:bookmarkEnd w:id="5"/>
+      <w:bookmarkEnd w:id="6"/>
     </w:p>
     <w:p>
       <w:pPr>
@@ -20652,11 +20775,61 @@
       <w:pPr>
         <w:pStyle w:val="Heading3"/>
       </w:pPr>
-      <w:bookmarkStart w:id="6" w:name="_Toc429043"/>
-      <w:r>
-        <w:t>To visualize</w:t>
-      </w:r>
-      <w:bookmarkEnd w:id="6"/>
+      <w:r>
+        <w:t>Auth tokens (Database secrets)</w:t>
+      </w:r>
+    </w:p>
+    <w:p>
+      <w:pPr>
+        <w:rPr>
+          <w:lang w:val="en-US"/>
+        </w:rPr>
+      </w:pPr>
+      <w:r>
+        <w:rPr>
+          <w:lang w:val="en-US"/>
+        </w:rPr>
+        <w:t xml:space="preserve">Go to </w:t>
+      </w:r>
+      <w:r>
+        <w:rPr>
+          <w:lang w:val="en-US"/>
+        </w:rPr>
+        <w:t>Project overview -&gt; Settings -&gt; Service accounts</w:t>
+      </w:r>
+    </w:p>
+    <w:p>
+      <w:pPr>
+        <w:rPr>
+          <w:lang w:val="en-US"/>
+        </w:rPr>
+      </w:pPr>
+      <w:r>
+        <w:rPr>
+          <w:lang w:val="en-US"/>
+        </w:rPr>
+        <w:t xml:space="preserve">Copy the “secret” and insert into Arduino code (typically called </w:t>
+      </w:r>
+      <w:r>
+        <w:rPr>
+          <w:rFonts w:ascii="Consolas" w:hAnsi="Consolas" w:cs="Consolas"/>
+          <w:color w:val="6F008A"/>
+          <w:sz w:val="19"/>
+          <w:szCs w:val="19"/>
+          <w:lang w:val="en-US"/>
+        </w:rPr>
+        <w:t>FIREBASE_AUTH</w:t>
+      </w:r>
+      <w:r>
+        <w:rPr>
+          <w:rFonts w:ascii="Consolas" w:hAnsi="Consolas" w:cs="Consolas"/>
+          <w:color w:val="6F008A"/>
+          <w:sz w:val="19"/>
+          <w:szCs w:val="19"/>
+          <w:lang w:val="en-US"/>
+        </w:rPr>
+        <w:t>)</w:t>
+      </w:r>
     </w:p>
     <w:p>
       <w:pPr>
@@ -20843,6 +21016,7 @@
         <w:rPr>
           <w:lang w:val="en-US"/>
         </w:rPr>
+        <w:lastRenderedPageBreak/>
         <w:t xml:space="preserve">AutoIrrigation.ino  </w:t>
       </w:r>
     </w:p>
@@ -20899,7 +21073,6 @@
         <w:rPr>
           <w:lang w:val="en-US"/>
         </w:rPr>
-        <w:lastRenderedPageBreak/>
         <w:t>WaterValve.h</w:t>
       </w:r>
     </w:p>
@@ -21362,6 +21535,7 @@
         <w:rPr>
           <w:lang w:val="en-US"/>
         </w:rPr>
+        <w:lastRenderedPageBreak/>
         <w:t>During configuration of Firebase, I encountered some problems. My complete setup command sequence was this (including a few error messages).</w:t>
       </w:r>
     </w:p>
@@ -21404,7 +21578,6 @@
           <w:szCs w:val="16"/>
           <w:lang w:val="en-US"/>
         </w:rPr>
-        <w:lastRenderedPageBreak/>
         <w:t>npm install -g firebase-tools</w:t>
       </w:r>
     </w:p>
@@ -23729,6 +23902,7 @@
           <w:szCs w:val="16"/>
           <w:lang w:val="en-US"/>
         </w:rPr>
+        <w:lastRenderedPageBreak/>
         <w:t>i  storage: uploading rules storage.rules...</w:t>
       </w:r>
     </w:p>
@@ -23939,7 +24113,6 @@
           <w:szCs w:val="16"/>
           <w:lang w:val="en-US"/>
         </w:rPr>
-        <w:lastRenderedPageBreak/>
         <w:t>i  hosting[irrigation-229017]: found 2 files in public</w:t>
       </w:r>
     </w:p>
@@ -25496,6 +25669,7 @@
         <w:rPr>
           <w:lang w:val="en-US"/>
         </w:rPr>
+        <w:lastRenderedPageBreak/>
         <w:t>MIRROR</w:t>
       </w:r>
     </w:p>
@@ -25536,7 +25710,6 @@
         <w:rPr>
           <w:lang w:val="en-US"/>
         </w:rPr>
-        <w:lastRenderedPageBreak/>
         <w:t>Export PCB (wrap) layout from kiCad to Fusion360</w:t>
       </w:r>
     </w:p>
@@ -25675,6 +25848,7 @@
         <w:rPr>
           <w:lang w:val="en-US"/>
         </w:rPr>
+        <w:lastRenderedPageBreak/>
         <w:t>Edit the sketch for the PCB board</w:t>
       </w:r>
     </w:p>
@@ -25720,7 +25894,6 @@
         <w:rPr>
           <w:lang w:val="en-US"/>
         </w:rPr>
-        <w:lastRenderedPageBreak/>
         <w:t>Order of design</w:t>
       </w:r>
     </w:p>
@@ -26026,8 +26199,6 @@
           </wp:inline>
         </w:drawing>
       </w:r>
-      <w:bookmarkStart w:id="14" w:name="_GoBack"/>
-      <w:bookmarkEnd w:id="14"/>
     </w:p>
     <w:p>
       <w:pPr>
@@ -29280,7 +29451,7 @@
 </file>
 
 <file path=customXml/itemProps1.xml><?xml version="1.0" encoding="utf-8"?>
-<ds:datastoreItem xmlns:ds="http://schemas.openxmlformats.org/officeDocument/2006/customXml" ds:itemID="{76F14425-73D1-42F8-826C-CB1A93D23E29}">
+<ds:datastoreItem xmlns:ds="http://schemas.openxmlformats.org/officeDocument/2006/customXml" ds:itemID="{4D9E4468-7A2B-4CC2-962B-458D1D4929EA}">
   <ds:schemaRefs>
     <ds:schemaRef ds:uri="http://schemas.openxmlformats.org/officeDocument/2006/bibliography"/>
   </ds:schemaRefs>

</xml_diff>